<commit_message>
Aula dia 23 12h
</commit_message>
<xml_diff>
--- a/App_WebForm/_Instruções/6 - Testes.docx
+++ b/App_WebForm/_Instruções/6 - Testes.docx
@@ -2828,8 +2828,8 @@
         </w:rPr>
         <w:drawing>
           <wp:inline distT="0" distB="0" distL="0" distR="0">
-            <wp:extent cx="4594860" cy="2750820"/>
-            <wp:effectExtent l="0" t="0" r="0" b="0"/>
+            <wp:extent cx="3329940" cy="1993546"/>
+            <wp:effectExtent l="0" t="0" r="3810" b="6985"/>
             <wp:docPr id="3" name="Imagem 3"/>
             <wp:cNvGraphicFramePr>
               <a:graphicFrameLocks xmlns:a="http://schemas.openxmlformats.org/drawingml/2006/main" noChangeAspect="1"/>
@@ -2859,7 +2859,7 @@
                   <pic:spPr bwMode="auto">
                     <a:xfrm>
                       <a:off x="0" y="0"/>
-                      <a:ext cx="4594860" cy="2750820"/>
+                      <a:ext cx="3335379" cy="1996802"/>
                     </a:xfrm>
                     <a:prstGeom prst="rect">
                       <a:avLst/>
@@ -2879,10 +2879,3778 @@
     <w:p>
       <w:pPr>
         <w:pStyle w:val="NormalWeb"/>
-      </w:pPr>
-    </w:p>
-    <w:p/>
-    <w:p>
+        <w:spacing w:before="0" w:beforeAutospacing="0" w:after="0" w:afterAutospacing="0"/>
+      </w:pPr>
+    </w:p>
+    <w:p>
+      <w:pPr>
+        <w:pStyle w:val="NormalWeb"/>
+        <w:spacing w:before="0" w:beforeAutospacing="0" w:after="0" w:afterAutospacing="0"/>
+      </w:pPr>
+      <w:r>
+        <w:rPr>
+          <w:rStyle w:val="CdigoHTML"/>
+        </w:rPr>
+        <w:t>[</w:t>
+      </w:r>
+      <w:proofErr w:type="spellStart"/>
+      <w:r>
+        <w:rPr>
+          <w:rStyle w:val="CdigoHTML"/>
+        </w:rPr>
+        <w:t>Fact</w:t>
+      </w:r>
+      <w:proofErr w:type="spellEnd"/>
+      <w:r>
+        <w:rPr>
+          <w:rStyle w:val="CdigoHTML"/>
+        </w:rPr>
+        <w:t>]</w:t>
+      </w:r>
+      <w:r>
+        <w:t xml:space="preserve"> marca um método como </w:t>
+      </w:r>
+      <w:r>
+        <w:rPr>
+          <w:rStyle w:val="Forte"/>
+        </w:rPr>
+        <w:t>um teste unitário simples</w:t>
+      </w:r>
+      <w:r>
+        <w:t>.</w:t>
+      </w:r>
+    </w:p>
+    <w:p>
+      <w:pPr>
+        <w:pStyle w:val="NormalWeb"/>
+        <w:spacing w:before="0" w:beforeAutospacing="0" w:after="0" w:afterAutospacing="0"/>
+      </w:pPr>
+    </w:p>
+    <w:p>
+      <w:pPr>
+        <w:pStyle w:val="NormalWeb"/>
+        <w:spacing w:before="0" w:beforeAutospacing="0" w:after="0" w:afterAutospacing="0"/>
+      </w:pPr>
+      <w:r>
+        <w:rPr>
+          <w:rStyle w:val="CdigoHTML"/>
+        </w:rPr>
+        <w:t>[</w:t>
+      </w:r>
+      <w:proofErr w:type="spellStart"/>
+      <w:r>
+        <w:rPr>
+          <w:rStyle w:val="CdigoHTML"/>
+        </w:rPr>
+        <w:t>Theory</w:t>
+      </w:r>
+      <w:proofErr w:type="spellEnd"/>
+      <w:r>
+        <w:rPr>
+          <w:rStyle w:val="CdigoHTML"/>
+        </w:rPr>
+        <w:t>]</w:t>
+      </w:r>
+      <w:r>
+        <w:t xml:space="preserve"> marca um teste que será executado </w:t>
+      </w:r>
+      <w:r>
+        <w:rPr>
+          <w:rStyle w:val="Forte"/>
+        </w:rPr>
+        <w:t>várias vezes com dados diferentes</w:t>
+      </w:r>
+      <w:r>
+        <w:t>.</w:t>
+      </w:r>
+    </w:p>
+    <w:p>
+      <w:pPr>
+        <w:pStyle w:val="NormalWeb"/>
+        <w:spacing w:before="0" w:beforeAutospacing="0" w:after="0" w:afterAutospacing="0"/>
+      </w:pPr>
+      <w:r>
+        <w:t xml:space="preserve">Ele funciona junto com </w:t>
+      </w:r>
+      <w:r>
+        <w:rPr>
+          <w:rStyle w:val="CdigoHTML"/>
+        </w:rPr>
+        <w:t>[</w:t>
+      </w:r>
+      <w:proofErr w:type="spellStart"/>
+      <w:r>
+        <w:rPr>
+          <w:rStyle w:val="CdigoHTML"/>
+        </w:rPr>
+        <w:t>InlineData</w:t>
+      </w:r>
+      <w:proofErr w:type="spellEnd"/>
+      <w:r>
+        <w:rPr>
+          <w:rStyle w:val="CdigoHTML"/>
+        </w:rPr>
+        <w:t>]</w:t>
+      </w:r>
+    </w:p>
+    <w:p>
+      <w:pPr>
+        <w:pStyle w:val="NormalWeb"/>
+        <w:spacing w:before="0" w:beforeAutospacing="0" w:after="0" w:afterAutospacing="0"/>
+      </w:pPr>
+    </w:p>
+    <w:p>
+      <w:pPr>
+        <w:pStyle w:val="NormalWeb"/>
+        <w:spacing w:before="0" w:beforeAutospacing="0" w:after="0" w:afterAutospacing="0"/>
+      </w:pPr>
+      <w:r>
+        <w:t>Exemplo:</w:t>
+      </w:r>
+    </w:p>
+    <w:p>
+      <w:pPr>
+        <w:pStyle w:val="NormalWeb"/>
+        <w:spacing w:before="0" w:beforeAutospacing="0" w:after="0" w:afterAutospacing="0"/>
+        <w:rPr>
+          <w:rFonts w:ascii="Courier New" w:hAnsi="Courier New" w:cs="Courier New"/>
+        </w:rPr>
+      </w:pPr>
+      <w:r>
+        <w:rPr>
+          <w:rFonts w:ascii="Courier New" w:hAnsi="Courier New" w:cs="Courier New"/>
+        </w:rPr>
+        <w:t>[</w:t>
+      </w:r>
+      <w:proofErr w:type="spellStart"/>
+      <w:r>
+        <w:rPr>
+          <w:rFonts w:ascii="Courier New" w:hAnsi="Courier New" w:cs="Courier New"/>
+        </w:rPr>
+        <w:t>Theory</w:t>
+      </w:r>
+      <w:proofErr w:type="spellEnd"/>
+      <w:r>
+        <w:rPr>
+          <w:rFonts w:ascii="Courier New" w:hAnsi="Courier New" w:cs="Courier New"/>
+        </w:rPr>
+        <w:t>]</w:t>
+      </w:r>
+    </w:p>
+    <w:p>
+      <w:pPr>
+        <w:pStyle w:val="NormalWeb"/>
+        <w:spacing w:before="0" w:beforeAutospacing="0" w:after="0" w:afterAutospacing="0"/>
+        <w:rPr>
+          <w:rFonts w:ascii="Courier New" w:hAnsi="Courier New" w:cs="Courier New"/>
+        </w:rPr>
+      </w:pPr>
+      <w:r>
+        <w:rPr>
+          <w:rFonts w:ascii="Courier New" w:hAnsi="Courier New" w:cs="Courier New"/>
+        </w:rPr>
+        <w:t>[</w:t>
+      </w:r>
+      <w:proofErr w:type="spellStart"/>
+      <w:proofErr w:type="gramStart"/>
+      <w:r>
+        <w:rPr>
+          <w:rFonts w:ascii="Courier New" w:hAnsi="Courier New" w:cs="Courier New"/>
+        </w:rPr>
+        <w:t>InlineData</w:t>
+      </w:r>
+      <w:proofErr w:type="spellEnd"/>
+      <w:r>
+        <w:rPr>
+          <w:rFonts w:ascii="Courier New" w:hAnsi="Courier New" w:cs="Courier New"/>
+        </w:rPr>
+        <w:t>(</w:t>
+      </w:r>
+      <w:proofErr w:type="gramEnd"/>
+      <w:r>
+        <w:rPr>
+          <w:rFonts w:ascii="Courier New" w:hAnsi="Courier New" w:cs="Courier New"/>
+        </w:rPr>
+        <w:t>-1, 0, 0)]</w:t>
+      </w:r>
+    </w:p>
+    <w:p>
+      <w:pPr>
+        <w:pStyle w:val="NormalWeb"/>
+        <w:spacing w:before="0" w:beforeAutospacing="0" w:after="0" w:afterAutospacing="0"/>
+        <w:rPr>
+          <w:rFonts w:ascii="Courier New" w:hAnsi="Courier New" w:cs="Courier New"/>
+        </w:rPr>
+      </w:pPr>
+      <w:r>
+        <w:rPr>
+          <w:rFonts w:ascii="Courier New" w:hAnsi="Courier New" w:cs="Courier New"/>
+        </w:rPr>
+        <w:t>[</w:t>
+      </w:r>
+      <w:proofErr w:type="spellStart"/>
+      <w:proofErr w:type="gramStart"/>
+      <w:r>
+        <w:rPr>
+          <w:rFonts w:ascii="Courier New" w:hAnsi="Courier New" w:cs="Courier New"/>
+        </w:rPr>
+        <w:t>InlineData</w:t>
+      </w:r>
+      <w:proofErr w:type="spellEnd"/>
+      <w:r>
+        <w:rPr>
+          <w:rFonts w:ascii="Courier New" w:hAnsi="Courier New" w:cs="Courier New"/>
+        </w:rPr>
+        <w:t>(</w:t>
+      </w:r>
+      <w:proofErr w:type="gramEnd"/>
+      <w:r>
+        <w:rPr>
+          <w:rFonts w:ascii="Courier New" w:hAnsi="Courier New" w:cs="Courier New"/>
+        </w:rPr>
+        <w:t>0, -1, 0)]</w:t>
+      </w:r>
+    </w:p>
+    <w:p>
+      <w:pPr>
+        <w:pStyle w:val="NormalWeb"/>
+        <w:spacing w:before="0" w:beforeAutospacing="0" w:after="0" w:afterAutospacing="0"/>
+        <w:rPr>
+          <w:rFonts w:ascii="Courier New" w:hAnsi="Courier New" w:cs="Courier New"/>
+        </w:rPr>
+      </w:pPr>
+      <w:r>
+        <w:rPr>
+          <w:rFonts w:ascii="Courier New" w:hAnsi="Courier New" w:cs="Courier New"/>
+        </w:rPr>
+        <w:t>[</w:t>
+      </w:r>
+      <w:proofErr w:type="spellStart"/>
+      <w:proofErr w:type="gramStart"/>
+      <w:r>
+        <w:rPr>
+          <w:rFonts w:ascii="Courier New" w:hAnsi="Courier New" w:cs="Courier New"/>
+        </w:rPr>
+        <w:t>InlineData</w:t>
+      </w:r>
+      <w:proofErr w:type="spellEnd"/>
+      <w:r>
+        <w:rPr>
+          <w:rFonts w:ascii="Courier New" w:hAnsi="Courier New" w:cs="Courier New"/>
+        </w:rPr>
+        <w:t>(</w:t>
+      </w:r>
+      <w:proofErr w:type="gramEnd"/>
+      <w:r>
+        <w:rPr>
+          <w:rFonts w:ascii="Courier New" w:hAnsi="Courier New" w:cs="Courier New"/>
+        </w:rPr>
+        <w:t>0, 0, -1)]</w:t>
+      </w:r>
+    </w:p>
+    <w:p>
+      <w:pPr>
+        <w:pStyle w:val="NormalWeb"/>
+        <w:spacing w:before="0" w:beforeAutospacing="0" w:after="0" w:afterAutospacing="0"/>
+        <w:rPr>
+          <w:rFonts w:ascii="Courier New" w:hAnsi="Courier New" w:cs="Courier New"/>
+        </w:rPr>
+      </w:pPr>
+      <w:proofErr w:type="spellStart"/>
+      <w:proofErr w:type="gramStart"/>
+      <w:r>
+        <w:rPr>
+          <w:rFonts w:ascii="Courier New" w:hAnsi="Courier New" w:cs="Courier New"/>
+        </w:rPr>
+        <w:t>public</w:t>
+      </w:r>
+      <w:proofErr w:type="spellEnd"/>
+      <w:proofErr w:type="gramEnd"/>
+      <w:r>
+        <w:rPr>
+          <w:rFonts w:ascii="Courier New" w:hAnsi="Courier New" w:cs="Courier New"/>
+        </w:rPr>
+        <w:t xml:space="preserve"> </w:t>
+      </w:r>
+      <w:proofErr w:type="spellStart"/>
+      <w:r>
+        <w:rPr>
+          <w:rFonts w:ascii="Courier New" w:hAnsi="Courier New" w:cs="Courier New"/>
+        </w:rPr>
+        <w:t>void</w:t>
+      </w:r>
+      <w:proofErr w:type="spellEnd"/>
+      <w:r>
+        <w:rPr>
+          <w:rFonts w:ascii="Courier New" w:hAnsi="Courier New" w:cs="Courier New"/>
+        </w:rPr>
+        <w:t xml:space="preserve"> </w:t>
+      </w:r>
+      <w:proofErr w:type="spellStart"/>
+      <w:r>
+        <w:rPr>
+          <w:rFonts w:ascii="Courier New" w:hAnsi="Courier New" w:cs="Courier New"/>
+        </w:rPr>
+        <w:t>CalcularTotal_ComNegativos_DeveLancarExcecao</w:t>
+      </w:r>
+      <w:proofErr w:type="spellEnd"/>
+      <w:r>
+        <w:rPr>
+          <w:rFonts w:ascii="Courier New" w:hAnsi="Courier New" w:cs="Courier New"/>
+        </w:rPr>
+        <w:t>(decimal subtotal, decimal frete, decimal desconto)</w:t>
+      </w:r>
+    </w:p>
+    <w:p>
+      <w:pPr>
+        <w:pStyle w:val="NormalWeb"/>
+        <w:spacing w:before="0" w:beforeAutospacing="0" w:after="0" w:afterAutospacing="0"/>
+        <w:rPr>
+          <w:rFonts w:ascii="Courier New" w:hAnsi="Courier New" w:cs="Courier New"/>
+        </w:rPr>
+      </w:pPr>
+      <w:r>
+        <w:rPr>
+          <w:rFonts w:ascii="Courier New" w:hAnsi="Courier New" w:cs="Courier New"/>
+        </w:rPr>
+        <w:t>{</w:t>
+      </w:r>
+    </w:p>
+    <w:p>
+      <w:pPr>
+        <w:pStyle w:val="NormalWeb"/>
+        <w:spacing w:before="0" w:beforeAutospacing="0" w:after="0" w:afterAutospacing="0"/>
+        <w:rPr>
+          <w:rFonts w:ascii="Courier New" w:hAnsi="Courier New" w:cs="Courier New"/>
+        </w:rPr>
+      </w:pPr>
+      <w:r>
+        <w:rPr>
+          <w:rFonts w:ascii="Courier New" w:hAnsi="Courier New" w:cs="Courier New"/>
+        </w:rPr>
+        <w:t xml:space="preserve">    </w:t>
+      </w:r>
+      <w:proofErr w:type="spellStart"/>
+      <w:r>
+        <w:rPr>
+          <w:rFonts w:ascii="Courier New" w:hAnsi="Courier New" w:cs="Courier New"/>
+        </w:rPr>
+        <w:t>Assert.Throws</w:t>
+      </w:r>
+      <w:proofErr w:type="spellEnd"/>
+      <w:r>
+        <w:rPr>
+          <w:rFonts w:ascii="Courier New" w:hAnsi="Courier New" w:cs="Courier New"/>
+        </w:rPr>
+        <w:t>&lt;</w:t>
+      </w:r>
+      <w:proofErr w:type="spellStart"/>
+      <w:r>
+        <w:rPr>
+          <w:rFonts w:ascii="Courier New" w:hAnsi="Courier New" w:cs="Courier New"/>
+        </w:rPr>
+        <w:t>ArgumentException</w:t>
+      </w:r>
+      <w:proofErr w:type="spellEnd"/>
+      <w:proofErr w:type="gramStart"/>
+      <w:r>
+        <w:rPr>
+          <w:rFonts w:ascii="Courier New" w:hAnsi="Courier New" w:cs="Courier New"/>
+        </w:rPr>
+        <w:t>&gt;(</w:t>
+      </w:r>
+      <w:proofErr w:type="gramEnd"/>
+      <w:r>
+        <w:rPr>
+          <w:rFonts w:ascii="Courier New" w:hAnsi="Courier New" w:cs="Courier New"/>
+        </w:rPr>
+        <w:t xml:space="preserve">() =&gt; </w:t>
+      </w:r>
+    </w:p>
+    <w:p>
+      <w:pPr>
+        <w:pStyle w:val="NormalWeb"/>
+        <w:spacing w:before="0" w:beforeAutospacing="0" w:after="0" w:afterAutospacing="0"/>
+        <w:rPr>
+          <w:rFonts w:ascii="Courier New" w:hAnsi="Courier New" w:cs="Courier New"/>
+        </w:rPr>
+      </w:pPr>
+      <w:r>
+        <w:rPr>
+          <w:rFonts w:ascii="Courier New" w:hAnsi="Courier New" w:cs="Courier New"/>
+        </w:rPr>
+        <w:t xml:space="preserve">        </w:t>
+      </w:r>
+      <w:proofErr w:type="spellStart"/>
+      <w:r>
+        <w:rPr>
+          <w:rFonts w:ascii="Courier New" w:hAnsi="Courier New" w:cs="Courier New"/>
+        </w:rPr>
+        <w:t>CalculoRules.CalcularTotal</w:t>
+      </w:r>
+      <w:proofErr w:type="spellEnd"/>
+      <w:r>
+        <w:rPr>
+          <w:rFonts w:ascii="Courier New" w:hAnsi="Courier New" w:cs="Courier New"/>
+        </w:rPr>
+        <w:t>(subtotal, frete, desconto));</w:t>
+      </w:r>
+    </w:p>
+    <w:p>
+      <w:pPr>
+        <w:pStyle w:val="NormalWeb"/>
+        <w:spacing w:before="0" w:beforeAutospacing="0" w:after="0" w:afterAutospacing="0"/>
+        <w:rPr>
+          <w:rFonts w:ascii="Courier New" w:hAnsi="Courier New" w:cs="Courier New"/>
+        </w:rPr>
+      </w:pPr>
+      <w:r>
+        <w:rPr>
+          <w:rFonts w:ascii="Courier New" w:hAnsi="Courier New" w:cs="Courier New"/>
+        </w:rPr>
+        <w:t>}</w:t>
+      </w:r>
+    </w:p>
+    <w:p>
+      <w:pPr>
+        <w:pStyle w:val="NormalWeb"/>
+      </w:pPr>
+      <w:r>
+        <w:t>O mesmo teste roda 3 vezes:</w:t>
+      </w:r>
+    </w:p>
+    <w:p>
+      <w:pPr>
+        <w:pStyle w:val="NormalWeb"/>
+        <w:numPr>
+          <w:ilvl w:val="0"/>
+          <w:numId w:val="29"/>
+        </w:numPr>
+      </w:pPr>
+      <w:proofErr w:type="gramStart"/>
+      <w:r>
+        <w:t>subtotal</w:t>
+      </w:r>
+      <w:proofErr w:type="gramEnd"/>
+      <w:r>
+        <w:t xml:space="preserve"> = -1</w:t>
+      </w:r>
+    </w:p>
+    <w:p>
+      <w:pPr>
+        <w:pStyle w:val="NormalWeb"/>
+        <w:numPr>
+          <w:ilvl w:val="0"/>
+          <w:numId w:val="29"/>
+        </w:numPr>
+      </w:pPr>
+      <w:proofErr w:type="gramStart"/>
+      <w:r>
+        <w:t>frete</w:t>
+      </w:r>
+      <w:proofErr w:type="gramEnd"/>
+      <w:r>
+        <w:t xml:space="preserve"> = -1</w:t>
+      </w:r>
+    </w:p>
+    <w:p>
+      <w:pPr>
+        <w:pStyle w:val="NormalWeb"/>
+        <w:numPr>
+          <w:ilvl w:val="0"/>
+          <w:numId w:val="29"/>
+        </w:numPr>
+      </w:pPr>
+      <w:proofErr w:type="gramStart"/>
+      <w:r>
+        <w:t>desconto</w:t>
+      </w:r>
+      <w:proofErr w:type="gramEnd"/>
+      <w:r>
+        <w:t xml:space="preserve"> = -1</w:t>
+      </w:r>
+    </w:p>
+    <w:p>
+      <w:pPr>
+        <w:pStyle w:val="NormalWeb"/>
+      </w:pPr>
+      <w:r>
+        <w:t>Isso evita duplicação de código.</w:t>
+      </w:r>
+    </w:p>
+    <w:p>
+      <w:pPr>
+        <w:pStyle w:val="NormalWeb"/>
+        <w:spacing w:after="0" w:afterAutospacing="0"/>
+      </w:pPr>
+      <w:proofErr w:type="spellStart"/>
+      <w:r>
+        <w:rPr>
+          <w:rStyle w:val="e"/>
+          <w:rFonts w:ascii="Courier New" w:hAnsi="Courier New" w:cs="Courier New"/>
+        </w:rPr>
+        <w:lastRenderedPageBreak/>
+        <w:t>Assert</w:t>
+      </w:r>
+      <w:r>
+        <w:rPr>
+          <w:rFonts w:ascii="Courier New" w:hAnsi="Courier New" w:cs="Courier New"/>
+        </w:rPr>
+        <w:t>.</w:t>
+      </w:r>
+      <w:r>
+        <w:rPr>
+          <w:rStyle w:val="e"/>
+          <w:rFonts w:ascii="Courier New" w:hAnsi="Courier New" w:cs="Courier New"/>
+        </w:rPr>
+        <w:t>Equal</w:t>
+      </w:r>
+      <w:proofErr w:type="spellEnd"/>
+      <w:r>
+        <w:rPr>
+          <w:rFonts w:ascii="Courier New" w:hAnsi="Courier New" w:cs="Courier New"/>
+        </w:rPr>
+        <w:t>(</w:t>
+      </w:r>
+      <w:proofErr w:type="spellStart"/>
+      <w:r>
+        <w:rPr>
+          <w:rStyle w:val="e"/>
+          <w:rFonts w:ascii="Courier New" w:hAnsi="Courier New" w:cs="Courier New"/>
+        </w:rPr>
+        <w:t>valorEsperado</w:t>
+      </w:r>
+      <w:proofErr w:type="spellEnd"/>
+      <w:r>
+        <w:rPr>
+          <w:rFonts w:ascii="Courier New" w:hAnsi="Courier New" w:cs="Courier New"/>
+        </w:rPr>
+        <w:t xml:space="preserve">, </w:t>
+      </w:r>
+      <w:proofErr w:type="spellStart"/>
+      <w:r>
+        <w:rPr>
+          <w:rStyle w:val="e"/>
+          <w:rFonts w:ascii="Courier New" w:hAnsi="Courier New" w:cs="Courier New"/>
+        </w:rPr>
+        <w:t>valorObtido</w:t>
+      </w:r>
+      <w:proofErr w:type="spellEnd"/>
+      <w:proofErr w:type="gramStart"/>
+      <w:r>
+        <w:rPr>
+          <w:rFonts w:ascii="Courier New" w:hAnsi="Courier New" w:cs="Courier New"/>
+        </w:rPr>
+        <w:t>);</w:t>
+      </w:r>
+      <w:r>
+        <w:t xml:space="preserve">  </w:t>
+      </w:r>
+      <w:r>
+        <w:t>Verifica</w:t>
+      </w:r>
+      <w:proofErr w:type="gramEnd"/>
+      <w:r>
+        <w:t xml:space="preserve"> se o valor esperado é igual ao valor obtido.</w:t>
+      </w:r>
+      <w:r>
+        <w:t xml:space="preserve"> </w:t>
+      </w:r>
+      <w:r>
+        <w:t>Se forem diferentes → teste falha.</w:t>
+      </w:r>
+    </w:p>
+    <w:p>
+      <w:pPr>
+        <w:pStyle w:val="NormalWeb"/>
+        <w:spacing w:after="0" w:afterAutospacing="0"/>
+      </w:pPr>
+    </w:p>
+    <w:p>
+      <w:pPr>
+        <w:pStyle w:val="NormalWeb"/>
+        <w:spacing w:before="0" w:beforeAutospacing="0" w:after="0" w:afterAutospacing="0"/>
+        <w:rPr>
+          <w:rFonts w:ascii="Courier New" w:hAnsi="Courier New" w:cs="Courier New"/>
+        </w:rPr>
+      </w:pPr>
+      <w:proofErr w:type="spellStart"/>
+      <w:r>
+        <w:rPr>
+          <w:rStyle w:val="e"/>
+          <w:rFonts w:ascii="Courier New" w:hAnsi="Courier New" w:cs="Courier New"/>
+        </w:rPr>
+        <w:t>Assert</w:t>
+      </w:r>
+      <w:r>
+        <w:rPr>
+          <w:rFonts w:ascii="Courier New" w:hAnsi="Courier New" w:cs="Courier New"/>
+        </w:rPr>
+        <w:t>.</w:t>
+      </w:r>
+      <w:r>
+        <w:rPr>
+          <w:rStyle w:val="e"/>
+          <w:rFonts w:ascii="Courier New" w:hAnsi="Courier New" w:cs="Courier New"/>
+        </w:rPr>
+        <w:t>Throws</w:t>
+      </w:r>
+      <w:proofErr w:type="spellEnd"/>
+      <w:r>
+        <w:rPr>
+          <w:rStyle w:val="8"/>
+          <w:rFonts w:ascii="Courier New" w:hAnsi="Courier New" w:cs="Courier New"/>
+        </w:rPr>
+        <w:t>&lt;</w:t>
+      </w:r>
+      <w:proofErr w:type="spellStart"/>
+      <w:r>
+        <w:rPr>
+          <w:rStyle w:val="e"/>
+          <w:rFonts w:ascii="Courier New" w:hAnsi="Courier New" w:cs="Courier New"/>
+        </w:rPr>
+        <w:t>ArgumentException</w:t>
+      </w:r>
+      <w:proofErr w:type="spellEnd"/>
+      <w:proofErr w:type="gramStart"/>
+      <w:r>
+        <w:rPr>
+          <w:rStyle w:val="8"/>
+          <w:rFonts w:ascii="Courier New" w:hAnsi="Courier New" w:cs="Courier New"/>
+        </w:rPr>
+        <w:t>&gt;</w:t>
+      </w:r>
+      <w:r>
+        <w:rPr>
+          <w:rFonts w:ascii="Courier New" w:hAnsi="Courier New" w:cs="Courier New"/>
+        </w:rPr>
+        <w:t>(</w:t>
+      </w:r>
+      <w:proofErr w:type="gramEnd"/>
+      <w:r>
+        <w:rPr>
+          <w:rFonts w:ascii="Courier New" w:hAnsi="Courier New" w:cs="Courier New"/>
+        </w:rPr>
+        <w:t xml:space="preserve">() </w:t>
+      </w:r>
+      <w:r>
+        <w:rPr>
+          <w:rStyle w:val="8"/>
+          <w:rFonts w:ascii="Courier New" w:hAnsi="Courier New" w:cs="Courier New"/>
+        </w:rPr>
+        <w:t>=&gt;</w:t>
+      </w:r>
+      <w:r>
+        <w:rPr>
+          <w:rFonts w:ascii="Courier New" w:hAnsi="Courier New" w:cs="Courier New"/>
+        </w:rPr>
+        <w:t xml:space="preserve"> </w:t>
+      </w:r>
+      <w:proofErr w:type="spellStart"/>
+      <w:r>
+        <w:rPr>
+          <w:rStyle w:val="e"/>
+          <w:rFonts w:ascii="Courier New" w:hAnsi="Courier New" w:cs="Courier New"/>
+        </w:rPr>
+        <w:t>ProdutoRules</w:t>
+      </w:r>
+      <w:r>
+        <w:rPr>
+          <w:rFonts w:ascii="Courier New" w:hAnsi="Courier New" w:cs="Courier New"/>
+        </w:rPr>
+        <w:t>.</w:t>
+      </w:r>
+      <w:r>
+        <w:rPr>
+          <w:rStyle w:val="e"/>
+          <w:rFonts w:ascii="Courier New" w:hAnsi="Courier New" w:cs="Courier New"/>
+        </w:rPr>
+        <w:t>NormalizarBusca</w:t>
+      </w:r>
+      <w:proofErr w:type="spellEnd"/>
+      <w:r>
+        <w:rPr>
+          <w:rFonts w:ascii="Courier New" w:hAnsi="Courier New" w:cs="Courier New"/>
+        </w:rPr>
+        <w:t>(</w:t>
+      </w:r>
+      <w:r>
+        <w:rPr>
+          <w:rStyle w:val="c"/>
+          <w:rFonts w:ascii="Courier New" w:hAnsi="Courier New" w:cs="Courier New"/>
+        </w:rPr>
+        <w:t>"</w:t>
+      </w:r>
+      <w:proofErr w:type="spellStart"/>
+      <w:r>
+        <w:rPr>
+          <w:rStyle w:val="c"/>
+          <w:rFonts w:ascii="Courier New" w:hAnsi="Courier New" w:cs="Courier New"/>
+        </w:rPr>
+        <w:t>ab</w:t>
+      </w:r>
+      <w:proofErr w:type="spellEnd"/>
+      <w:r>
+        <w:rPr>
+          <w:rStyle w:val="c"/>
+          <w:rFonts w:ascii="Courier New" w:hAnsi="Courier New" w:cs="Courier New"/>
+        </w:rPr>
+        <w:t>"</w:t>
+      </w:r>
+      <w:r>
+        <w:rPr>
+          <w:rFonts w:ascii="Courier New" w:hAnsi="Courier New" w:cs="Courier New"/>
+        </w:rPr>
+        <w:t>));</w:t>
+      </w:r>
+    </w:p>
+    <w:p>
+      <w:pPr>
+        <w:spacing w:after="0"/>
+        <w:rPr>
+          <w:rFonts w:ascii="Times New Roman" w:hAnsi="Times New Roman" w:cs="Times New Roman"/>
+          <w:sz w:val="24"/>
+        </w:rPr>
+      </w:pPr>
+      <w:r>
+        <w:rPr>
+          <w:rFonts w:ascii="Times New Roman" w:hAnsi="Times New Roman" w:cs="Times New Roman"/>
+          <w:sz w:val="24"/>
+        </w:rPr>
+        <w:t>Verifica se determinado código lança uma exceção específica.</w:t>
+      </w:r>
+      <w:r>
+        <w:rPr>
+          <w:rFonts w:ascii="Times New Roman" w:hAnsi="Times New Roman" w:cs="Times New Roman"/>
+          <w:sz w:val="24"/>
+        </w:rPr>
+        <w:t xml:space="preserve"> No exemplo acima, se </w:t>
+      </w:r>
+      <w:proofErr w:type="spellStart"/>
+      <w:r>
+        <w:rPr>
+          <w:rStyle w:val="e"/>
+          <w:rFonts w:ascii="Courier New" w:hAnsi="Courier New" w:cs="Courier New"/>
+        </w:rPr>
+        <w:t>ProdutoRules</w:t>
+      </w:r>
+      <w:r>
+        <w:rPr>
+          <w:rFonts w:ascii="Courier New" w:hAnsi="Courier New" w:cs="Courier New"/>
+        </w:rPr>
+        <w:t>.</w:t>
+      </w:r>
+      <w:r>
+        <w:rPr>
+          <w:rStyle w:val="e"/>
+          <w:rFonts w:ascii="Courier New" w:hAnsi="Courier New" w:cs="Courier New"/>
+        </w:rPr>
+        <w:t>NormalizarBusca</w:t>
+      </w:r>
+      <w:proofErr w:type="spellEnd"/>
+      <w:r>
+        <w:rPr>
+          <w:rStyle w:val="e"/>
+          <w:rFonts w:ascii="Times New Roman" w:hAnsi="Times New Roman" w:cs="Times New Roman"/>
+          <w:sz w:val="24"/>
+        </w:rPr>
+        <w:t xml:space="preserve"> retornar </w:t>
+      </w:r>
+      <w:r>
+        <w:rPr>
+          <w:rStyle w:val="e"/>
+          <w:rFonts w:ascii="Times New Roman" w:hAnsi="Times New Roman" w:cs="Times New Roman"/>
+          <w:sz w:val="24"/>
+        </w:rPr>
+        <w:t xml:space="preserve">a </w:t>
+      </w:r>
+      <w:proofErr w:type="spellStart"/>
+      <w:r>
+        <w:rPr>
+          <w:rStyle w:val="e"/>
+          <w:rFonts w:ascii="Times New Roman" w:hAnsi="Times New Roman" w:cs="Times New Roman"/>
+          <w:sz w:val="24"/>
+        </w:rPr>
+        <w:t>string</w:t>
+      </w:r>
+      <w:proofErr w:type="spellEnd"/>
+      <w:r>
+        <w:rPr>
+          <w:rStyle w:val="e"/>
+          <w:rFonts w:ascii="Times New Roman" w:hAnsi="Times New Roman" w:cs="Times New Roman"/>
+          <w:sz w:val="24"/>
+        </w:rPr>
+        <w:t xml:space="preserve"> </w:t>
+      </w:r>
+      <w:r>
+        <w:rPr>
+          <w:rStyle w:val="e"/>
+          <w:rFonts w:ascii="Times New Roman" w:hAnsi="Times New Roman" w:cs="Times New Roman"/>
+          <w:sz w:val="24"/>
+        </w:rPr>
+        <w:t>“</w:t>
+      </w:r>
+      <w:proofErr w:type="spellStart"/>
+      <w:r>
+        <w:rPr>
+          <w:rStyle w:val="e"/>
+          <w:rFonts w:ascii="Times New Roman" w:hAnsi="Times New Roman" w:cs="Times New Roman"/>
+          <w:sz w:val="24"/>
+        </w:rPr>
+        <w:t>ab</w:t>
+      </w:r>
+      <w:proofErr w:type="spellEnd"/>
+      <w:r>
+        <w:rPr>
+          <w:rStyle w:val="e"/>
+          <w:rFonts w:ascii="Times New Roman" w:hAnsi="Times New Roman" w:cs="Times New Roman"/>
+          <w:sz w:val="24"/>
+        </w:rPr>
+        <w:t>”</w:t>
+      </w:r>
+      <w:r>
+        <w:rPr>
+          <w:rStyle w:val="e"/>
+          <w:rFonts w:ascii="Times New Roman" w:hAnsi="Times New Roman" w:cs="Times New Roman"/>
+          <w:sz w:val="24"/>
+        </w:rPr>
+        <w:t>, então o teste está aprovado.</w:t>
+      </w:r>
+    </w:p>
+    <w:p>
+      <w:pPr>
+        <w:pStyle w:val="NormalWeb"/>
+        <w:spacing w:before="0" w:beforeAutospacing="0" w:after="0" w:afterAutospacing="0"/>
+      </w:pPr>
+      <w:r>
+        <w:t>Se:</w:t>
+      </w:r>
+    </w:p>
+    <w:p>
+      <w:pPr>
+        <w:pStyle w:val="NormalWeb"/>
+        <w:numPr>
+          <w:ilvl w:val="0"/>
+          <w:numId w:val="30"/>
+        </w:numPr>
+        <w:spacing w:before="0" w:beforeAutospacing="0"/>
+      </w:pPr>
+      <w:r>
+        <w:t xml:space="preserve">Lançar </w:t>
+      </w:r>
+      <w:proofErr w:type="spellStart"/>
+      <w:r>
+        <w:rPr>
+          <w:rStyle w:val="CdigoHTML"/>
+        </w:rPr>
+        <w:t>ArgumentException</w:t>
+      </w:r>
+      <w:proofErr w:type="spellEnd"/>
+      <w:r>
+        <w:t xml:space="preserve"> </w:t>
+      </w:r>
+      <w:proofErr w:type="gramStart"/>
+      <w:r>
+        <w:t xml:space="preserve">→ </w:t>
+      </w:r>
+      <w:r>
+        <w:rPr>
+          <w:rFonts w:ascii="Segoe UI Symbol" w:hAnsi="Segoe UI Symbol" w:cs="Segoe UI Symbol"/>
+        </w:rPr>
+        <w:t>✅</w:t>
+      </w:r>
+      <w:r>
+        <w:t xml:space="preserve"> aprovado</w:t>
+      </w:r>
+      <w:proofErr w:type="gramEnd"/>
+    </w:p>
+    <w:p>
+      <w:pPr>
+        <w:pStyle w:val="NormalWeb"/>
+        <w:numPr>
+          <w:ilvl w:val="0"/>
+          <w:numId w:val="30"/>
+        </w:numPr>
+        <w:spacing w:before="0" w:beforeAutospacing="0"/>
+      </w:pPr>
+      <w:r>
+        <w:t xml:space="preserve">Não lançar nada </w:t>
+      </w:r>
+      <w:proofErr w:type="gramStart"/>
+      <w:r>
+        <w:t xml:space="preserve">→ </w:t>
+      </w:r>
+      <w:r>
+        <w:rPr>
+          <w:rFonts w:ascii="Segoe UI Symbol" w:hAnsi="Segoe UI Symbol" w:cs="Segoe UI Symbol"/>
+        </w:rPr>
+        <w:t>❌</w:t>
+      </w:r>
+      <w:r>
+        <w:t xml:space="preserve"> falha</w:t>
+      </w:r>
+      <w:proofErr w:type="gramEnd"/>
+    </w:p>
+    <w:p>
+      <w:pPr>
+        <w:pStyle w:val="NormalWeb"/>
+        <w:numPr>
+          <w:ilvl w:val="0"/>
+          <w:numId w:val="30"/>
+        </w:numPr>
+        <w:spacing w:before="0" w:beforeAutospacing="0"/>
+      </w:pPr>
+      <w:r>
+        <w:t xml:space="preserve">Lançar outro tipo </w:t>
+      </w:r>
+      <w:proofErr w:type="gramStart"/>
+      <w:r>
+        <w:t xml:space="preserve">→ </w:t>
+      </w:r>
+      <w:r>
+        <w:rPr>
+          <w:rFonts w:ascii="Segoe UI Symbol" w:hAnsi="Segoe UI Symbol" w:cs="Segoe UI Symbol"/>
+        </w:rPr>
+        <w:t>❌</w:t>
+      </w:r>
+      <w:r>
+        <w:t xml:space="preserve"> falha</w:t>
+      </w:r>
+      <w:proofErr w:type="gramEnd"/>
+    </w:p>
+    <w:p>
+      <w:pPr>
+        <w:pStyle w:val="NormalWeb"/>
+        <w:spacing w:before="0" w:beforeAutospacing="0"/>
+        <w:ind w:left="720"/>
+      </w:pPr>
+    </w:p>
+    <w:p>
+      <w:pPr>
+        <w:spacing w:after="0"/>
+        <w:jc w:val="center"/>
+        <w:rPr>
+          <w:b/>
+          <w:sz w:val="40"/>
+          <w:szCs w:val="40"/>
+        </w:rPr>
+      </w:pPr>
+      <w:proofErr w:type="spellStart"/>
+      <w:r>
+        <w:rPr>
+          <w:b/>
+          <w:sz w:val="40"/>
+          <w:szCs w:val="40"/>
+        </w:rPr>
+        <w:t>FluentAssertions</w:t>
+      </w:r>
+      <w:proofErr w:type="spellEnd"/>
+    </w:p>
+    <w:p>
+      <w:pPr>
+        <w:spacing w:after="0"/>
+      </w:pPr>
+      <w:r>
+        <w:t xml:space="preserve">É uma biblioteca que substitui os </w:t>
+      </w:r>
+      <w:proofErr w:type="gramStart"/>
+      <w:r>
+        <w:rPr>
+          <w:rStyle w:val="CdigoHTML"/>
+          <w:rFonts w:eastAsiaTheme="minorHAnsi"/>
+        </w:rPr>
+        <w:t>Assert.*</w:t>
+      </w:r>
+      <w:proofErr w:type="gramEnd"/>
+      <w:r>
+        <w:t xml:space="preserve"> tradicionais por uma sintaxe mais expressiva.</w:t>
+      </w:r>
+    </w:p>
+    <w:p>
+      <w:pPr>
+        <w:spacing w:after="0"/>
+      </w:pPr>
+    </w:p>
+    <w:p>
+      <w:pPr>
+        <w:spacing w:after="0"/>
+      </w:pPr>
+      <w:r>
+        <w:t>Em vez de:</w:t>
+      </w:r>
+    </w:p>
+    <w:p>
+      <w:pPr>
+        <w:spacing w:after="0"/>
+        <w:ind w:left="708"/>
+        <w:rPr>
+          <w:rFonts w:ascii="Courier New" w:hAnsi="Courier New" w:cs="Courier New"/>
+        </w:rPr>
+      </w:pPr>
+      <w:proofErr w:type="spellStart"/>
+      <w:r>
+        <w:rPr>
+          <w:rStyle w:val="e"/>
+          <w:rFonts w:ascii="Courier New" w:hAnsi="Courier New" w:cs="Courier New"/>
+        </w:rPr>
+        <w:t>Assert</w:t>
+      </w:r>
+      <w:r>
+        <w:rPr>
+          <w:rFonts w:ascii="Courier New" w:hAnsi="Courier New" w:cs="Courier New"/>
+        </w:rPr>
+        <w:t>.</w:t>
+      </w:r>
+      <w:r>
+        <w:rPr>
+          <w:rStyle w:val="e"/>
+          <w:rFonts w:ascii="Courier New" w:hAnsi="Courier New" w:cs="Courier New"/>
+        </w:rPr>
+        <w:t>Equal</w:t>
+      </w:r>
+      <w:proofErr w:type="spellEnd"/>
+      <w:r>
+        <w:rPr>
+          <w:rFonts w:ascii="Courier New" w:hAnsi="Courier New" w:cs="Courier New"/>
+        </w:rPr>
+        <w:t>(</w:t>
+      </w:r>
+      <w:r>
+        <w:rPr>
+          <w:rStyle w:val="b"/>
+          <w:rFonts w:ascii="Courier New" w:hAnsi="Courier New" w:cs="Courier New"/>
+        </w:rPr>
+        <w:t>110</w:t>
+      </w:r>
+      <w:r>
+        <w:rPr>
+          <w:rStyle w:val="e"/>
+          <w:rFonts w:ascii="Courier New" w:hAnsi="Courier New" w:cs="Courier New"/>
+        </w:rPr>
+        <w:t>m</w:t>
+      </w:r>
+      <w:r>
+        <w:rPr>
+          <w:rFonts w:ascii="Courier New" w:hAnsi="Courier New" w:cs="Courier New"/>
+        </w:rPr>
+        <w:t xml:space="preserve">, </w:t>
+      </w:r>
+      <w:r>
+        <w:rPr>
+          <w:rStyle w:val="e"/>
+          <w:rFonts w:ascii="Courier New" w:hAnsi="Courier New" w:cs="Courier New"/>
+        </w:rPr>
+        <w:t>total</w:t>
+      </w:r>
+      <w:r>
+        <w:rPr>
+          <w:rFonts w:ascii="Courier New" w:hAnsi="Courier New" w:cs="Courier New"/>
+        </w:rPr>
+        <w:t>);</w:t>
+      </w:r>
+    </w:p>
+    <w:p>
+      <w:pPr>
+        <w:spacing w:after="0"/>
+      </w:pPr>
+    </w:p>
+    <w:p>
+      <w:pPr>
+        <w:spacing w:after="0"/>
+      </w:pPr>
+      <w:r>
+        <w:t>Você escreve:</w:t>
+      </w:r>
+    </w:p>
+    <w:p>
+      <w:pPr>
+        <w:spacing w:after="0"/>
+        <w:ind w:left="708"/>
+        <w:rPr>
+          <w:rFonts w:ascii="Courier New" w:hAnsi="Courier New" w:cs="Courier New"/>
+        </w:rPr>
+      </w:pPr>
+      <w:proofErr w:type="spellStart"/>
+      <w:r>
+        <w:rPr>
+          <w:rStyle w:val="e"/>
+          <w:rFonts w:ascii="Courier New" w:hAnsi="Courier New" w:cs="Courier New"/>
+        </w:rPr>
+        <w:t>total</w:t>
+      </w:r>
+      <w:r>
+        <w:rPr>
+          <w:rFonts w:ascii="Courier New" w:hAnsi="Courier New" w:cs="Courier New"/>
+        </w:rPr>
+        <w:t>.</w:t>
+      </w:r>
+      <w:r>
+        <w:rPr>
+          <w:rStyle w:val="e"/>
+          <w:rFonts w:ascii="Courier New" w:hAnsi="Courier New" w:cs="Courier New"/>
+        </w:rPr>
+        <w:t>Should</w:t>
+      </w:r>
+      <w:proofErr w:type="spellEnd"/>
+      <w:r>
+        <w:rPr>
+          <w:rFonts w:ascii="Courier New" w:hAnsi="Courier New" w:cs="Courier New"/>
+        </w:rPr>
+        <w:t>(</w:t>
+      </w:r>
+      <w:proofErr w:type="gramStart"/>
+      <w:r>
+        <w:rPr>
+          <w:rFonts w:ascii="Courier New" w:hAnsi="Courier New" w:cs="Courier New"/>
+        </w:rPr>
+        <w:t>).</w:t>
+      </w:r>
+      <w:r>
+        <w:rPr>
+          <w:rStyle w:val="e"/>
+          <w:rFonts w:ascii="Courier New" w:hAnsi="Courier New" w:cs="Courier New"/>
+        </w:rPr>
+        <w:t>Be</w:t>
+      </w:r>
+      <w:proofErr w:type="gramEnd"/>
+      <w:r>
+        <w:rPr>
+          <w:rFonts w:ascii="Courier New" w:hAnsi="Courier New" w:cs="Courier New"/>
+        </w:rPr>
+        <w:t>(</w:t>
+      </w:r>
+      <w:r>
+        <w:rPr>
+          <w:rStyle w:val="b"/>
+          <w:rFonts w:ascii="Courier New" w:hAnsi="Courier New" w:cs="Courier New"/>
+        </w:rPr>
+        <w:t>110</w:t>
+      </w:r>
+      <w:r>
+        <w:rPr>
+          <w:rStyle w:val="e"/>
+          <w:rFonts w:ascii="Courier New" w:hAnsi="Courier New" w:cs="Courier New"/>
+        </w:rPr>
+        <w:t>m</w:t>
+      </w:r>
+      <w:r>
+        <w:rPr>
+          <w:rFonts w:ascii="Courier New" w:hAnsi="Courier New" w:cs="Courier New"/>
+        </w:rPr>
+        <w:t>);</w:t>
+      </w:r>
+      <w:r>
+        <w:rPr>
+          <w:rFonts w:ascii="Courier New" w:hAnsi="Courier New" w:cs="Courier New"/>
+        </w:rPr>
+        <w:t xml:space="preserve"> </w:t>
+      </w:r>
+      <w:r>
+        <w:rPr>
+          <w:rFonts w:ascii="Arial" w:hAnsi="Arial" w:cs="Arial"/>
+          <w:i/>
+        </w:rPr>
+        <w:t>(“Total” deveria ser R$ 110,00)</w:t>
+      </w:r>
+    </w:p>
+    <w:p>
+      <w:pPr>
+        <w:spacing w:after="0"/>
+      </w:pPr>
+    </w:p>
+    <w:p>
+      <w:pPr>
+        <w:spacing w:after="0"/>
+      </w:pPr>
+      <w:r>
+        <w:t>Outros exemplos:</w:t>
+      </w:r>
+    </w:p>
+    <w:p>
+      <w:pPr>
+        <w:spacing w:after="0"/>
+        <w:ind w:left="708"/>
+        <w:rPr>
+          <w:rFonts w:ascii="Courier New" w:hAnsi="Courier New" w:cs="Courier New"/>
+        </w:rPr>
+      </w:pPr>
+      <w:proofErr w:type="spellStart"/>
+      <w:r>
+        <w:rPr>
+          <w:rStyle w:val="e"/>
+          <w:rFonts w:ascii="Courier New" w:hAnsi="Courier New" w:cs="Courier New"/>
+        </w:rPr>
+        <w:t>mensagem</w:t>
+      </w:r>
+      <w:r>
+        <w:rPr>
+          <w:rFonts w:ascii="Courier New" w:hAnsi="Courier New" w:cs="Courier New"/>
+        </w:rPr>
+        <w:t>.</w:t>
+      </w:r>
+      <w:r>
+        <w:rPr>
+          <w:rStyle w:val="e"/>
+          <w:rFonts w:ascii="Courier New" w:hAnsi="Courier New" w:cs="Courier New"/>
+        </w:rPr>
+        <w:t>Should</w:t>
+      </w:r>
+      <w:proofErr w:type="spellEnd"/>
+      <w:r>
+        <w:rPr>
+          <w:rFonts w:ascii="Courier New" w:hAnsi="Courier New" w:cs="Courier New"/>
+        </w:rPr>
+        <w:t>(</w:t>
+      </w:r>
+      <w:proofErr w:type="gramStart"/>
+      <w:r>
+        <w:rPr>
+          <w:rFonts w:ascii="Courier New" w:hAnsi="Courier New" w:cs="Courier New"/>
+        </w:rPr>
+        <w:t>).</w:t>
+      </w:r>
+      <w:r>
+        <w:rPr>
+          <w:rStyle w:val="e"/>
+          <w:rFonts w:ascii="Courier New" w:hAnsi="Courier New" w:cs="Courier New"/>
+        </w:rPr>
+        <w:t>Be</w:t>
+      </w:r>
+      <w:proofErr w:type="gramEnd"/>
+      <w:r>
+        <w:rPr>
+          <w:rFonts w:ascii="Courier New" w:hAnsi="Courier New" w:cs="Courier New"/>
+        </w:rPr>
+        <w:t>(</w:t>
+      </w:r>
+      <w:r>
+        <w:rPr>
+          <w:rStyle w:val="c"/>
+          <w:rFonts w:ascii="Courier New" w:hAnsi="Courier New" w:cs="Courier New"/>
+        </w:rPr>
+        <w:t>"OK"</w:t>
+      </w:r>
+      <w:r>
+        <w:rPr>
+          <w:rFonts w:ascii="Courier New" w:hAnsi="Courier New" w:cs="Courier New"/>
+        </w:rPr>
+        <w:t>);</w:t>
+      </w:r>
+      <w:r>
+        <w:rPr>
+          <w:rFonts w:ascii="Courier New" w:hAnsi="Courier New" w:cs="Courier New"/>
+        </w:rPr>
+        <w:br/>
+      </w:r>
+      <w:proofErr w:type="spellStart"/>
+      <w:r>
+        <w:rPr>
+          <w:rStyle w:val="e"/>
+          <w:rFonts w:ascii="Courier New" w:hAnsi="Courier New" w:cs="Courier New"/>
+        </w:rPr>
+        <w:t>mensagem</w:t>
+      </w:r>
+      <w:r>
+        <w:rPr>
+          <w:rFonts w:ascii="Courier New" w:hAnsi="Courier New" w:cs="Courier New"/>
+        </w:rPr>
+        <w:t>.</w:t>
+      </w:r>
+      <w:r>
+        <w:rPr>
+          <w:rStyle w:val="e"/>
+          <w:rFonts w:ascii="Courier New" w:hAnsi="Courier New" w:cs="Courier New"/>
+        </w:rPr>
+        <w:t>Should</w:t>
+      </w:r>
+      <w:proofErr w:type="spellEnd"/>
+      <w:r>
+        <w:rPr>
+          <w:rFonts w:ascii="Courier New" w:hAnsi="Courier New" w:cs="Courier New"/>
+        </w:rPr>
+        <w:t>().</w:t>
+      </w:r>
+      <w:proofErr w:type="spellStart"/>
+      <w:r>
+        <w:rPr>
+          <w:rStyle w:val="e"/>
+          <w:rFonts w:ascii="Courier New" w:hAnsi="Courier New" w:cs="Courier New"/>
+        </w:rPr>
+        <w:t>Contain</w:t>
+      </w:r>
+      <w:proofErr w:type="spellEnd"/>
+      <w:r>
+        <w:rPr>
+          <w:rFonts w:ascii="Courier New" w:hAnsi="Courier New" w:cs="Courier New"/>
+        </w:rPr>
+        <w:t>(</w:t>
+      </w:r>
+      <w:r>
+        <w:rPr>
+          <w:rStyle w:val="c"/>
+          <w:rFonts w:ascii="Courier New" w:hAnsi="Courier New" w:cs="Courier New"/>
+        </w:rPr>
+        <w:t>"Pagamento"</w:t>
+      </w:r>
+      <w:r>
+        <w:rPr>
+          <w:rFonts w:ascii="Courier New" w:hAnsi="Courier New" w:cs="Courier New"/>
+        </w:rPr>
+        <w:t>);</w:t>
+      </w:r>
+      <w:r>
+        <w:rPr>
+          <w:rFonts w:ascii="Courier New" w:hAnsi="Courier New" w:cs="Courier New"/>
+        </w:rPr>
+        <w:br/>
+      </w:r>
+      <w:proofErr w:type="spellStart"/>
+      <w:r>
+        <w:rPr>
+          <w:rStyle w:val="e"/>
+          <w:rFonts w:ascii="Courier New" w:hAnsi="Courier New" w:cs="Courier New"/>
+        </w:rPr>
+        <w:t>mensagem</w:t>
+      </w:r>
+      <w:r>
+        <w:rPr>
+          <w:rFonts w:ascii="Courier New" w:hAnsi="Courier New" w:cs="Courier New"/>
+        </w:rPr>
+        <w:t>.</w:t>
+      </w:r>
+      <w:r>
+        <w:rPr>
+          <w:rStyle w:val="e"/>
+          <w:rFonts w:ascii="Courier New" w:hAnsi="Courier New" w:cs="Courier New"/>
+        </w:rPr>
+        <w:t>Should</w:t>
+      </w:r>
+      <w:proofErr w:type="spellEnd"/>
+      <w:r>
+        <w:rPr>
+          <w:rFonts w:ascii="Courier New" w:hAnsi="Courier New" w:cs="Courier New"/>
+        </w:rPr>
+        <w:t>().</w:t>
+      </w:r>
+      <w:proofErr w:type="spellStart"/>
+      <w:r>
+        <w:rPr>
+          <w:rStyle w:val="e"/>
+          <w:rFonts w:ascii="Courier New" w:hAnsi="Courier New" w:cs="Courier New"/>
+        </w:rPr>
+        <w:t>StartWith</w:t>
+      </w:r>
+      <w:proofErr w:type="spellEnd"/>
+      <w:r>
+        <w:rPr>
+          <w:rFonts w:ascii="Courier New" w:hAnsi="Courier New" w:cs="Courier New"/>
+        </w:rPr>
+        <w:t>(</w:t>
+      </w:r>
+      <w:r>
+        <w:rPr>
+          <w:rStyle w:val="c"/>
+          <w:rFonts w:ascii="Courier New" w:hAnsi="Courier New" w:cs="Courier New"/>
+        </w:rPr>
+        <w:t>"Erro"</w:t>
+      </w:r>
+      <w:r>
+        <w:rPr>
+          <w:rFonts w:ascii="Courier New" w:hAnsi="Courier New" w:cs="Courier New"/>
+        </w:rPr>
+        <w:t>);</w:t>
+      </w:r>
+      <w:r>
+        <w:rPr>
+          <w:rFonts w:ascii="Courier New" w:hAnsi="Courier New" w:cs="Courier New"/>
+        </w:rPr>
+        <w:br/>
+      </w:r>
+      <w:proofErr w:type="spellStart"/>
+      <w:r>
+        <w:rPr>
+          <w:rStyle w:val="e"/>
+          <w:rFonts w:ascii="Courier New" w:hAnsi="Courier New" w:cs="Courier New"/>
+        </w:rPr>
+        <w:t>mensagem</w:t>
+      </w:r>
+      <w:r>
+        <w:rPr>
+          <w:rFonts w:ascii="Courier New" w:hAnsi="Courier New" w:cs="Courier New"/>
+        </w:rPr>
+        <w:t>.</w:t>
+      </w:r>
+      <w:r>
+        <w:rPr>
+          <w:rStyle w:val="e"/>
+          <w:rFonts w:ascii="Courier New" w:hAnsi="Courier New" w:cs="Courier New"/>
+        </w:rPr>
+        <w:t>Should</w:t>
+      </w:r>
+      <w:proofErr w:type="spellEnd"/>
+      <w:r>
+        <w:rPr>
+          <w:rFonts w:ascii="Courier New" w:hAnsi="Courier New" w:cs="Courier New"/>
+        </w:rPr>
+        <w:t>().</w:t>
+      </w:r>
+      <w:proofErr w:type="spellStart"/>
+      <w:r>
+        <w:rPr>
+          <w:rStyle w:val="e"/>
+          <w:rFonts w:ascii="Courier New" w:hAnsi="Courier New" w:cs="Courier New"/>
+        </w:rPr>
+        <w:t>EndWith</w:t>
+      </w:r>
+      <w:proofErr w:type="spellEnd"/>
+      <w:r>
+        <w:rPr>
+          <w:rFonts w:ascii="Courier New" w:hAnsi="Courier New" w:cs="Courier New"/>
+        </w:rPr>
+        <w:t>(</w:t>
+      </w:r>
+      <w:r>
+        <w:rPr>
+          <w:rStyle w:val="c"/>
+          <w:rFonts w:ascii="Courier New" w:hAnsi="Courier New" w:cs="Courier New"/>
+        </w:rPr>
+        <w:t>"recusado."</w:t>
+      </w:r>
+      <w:r>
+        <w:rPr>
+          <w:rFonts w:ascii="Courier New" w:hAnsi="Courier New" w:cs="Courier New"/>
+        </w:rPr>
+        <w:t>);</w:t>
+      </w:r>
+    </w:p>
+    <w:p>
+      <w:pPr>
+        <w:spacing w:after="0"/>
+      </w:pPr>
+    </w:p>
+    <w:p>
+      <w:pPr>
+        <w:spacing w:after="0"/>
+        <w:ind w:left="708"/>
+        <w:rPr>
+          <w:rFonts w:ascii="Courier New" w:hAnsi="Courier New" w:cs="Courier New"/>
+        </w:rPr>
+      </w:pPr>
+      <w:proofErr w:type="spellStart"/>
+      <w:r>
+        <w:rPr>
+          <w:rStyle w:val="e"/>
+          <w:rFonts w:ascii="Courier New" w:hAnsi="Courier New" w:cs="Courier New"/>
+        </w:rPr>
+        <w:t>lista</w:t>
+      </w:r>
+      <w:r>
+        <w:rPr>
+          <w:rFonts w:ascii="Courier New" w:hAnsi="Courier New" w:cs="Courier New"/>
+        </w:rPr>
+        <w:t>.</w:t>
+      </w:r>
+      <w:r>
+        <w:rPr>
+          <w:rStyle w:val="e"/>
+          <w:rFonts w:ascii="Courier New" w:hAnsi="Courier New" w:cs="Courier New"/>
+        </w:rPr>
+        <w:t>Should</w:t>
+      </w:r>
+      <w:proofErr w:type="spellEnd"/>
+      <w:r>
+        <w:rPr>
+          <w:rFonts w:ascii="Courier New" w:hAnsi="Courier New" w:cs="Courier New"/>
+        </w:rPr>
+        <w:t>(</w:t>
+      </w:r>
+      <w:proofErr w:type="gramStart"/>
+      <w:r>
+        <w:rPr>
+          <w:rFonts w:ascii="Courier New" w:hAnsi="Courier New" w:cs="Courier New"/>
+        </w:rPr>
+        <w:t>).</w:t>
+      </w:r>
+      <w:proofErr w:type="spellStart"/>
+      <w:r>
+        <w:rPr>
+          <w:rStyle w:val="e"/>
+          <w:rFonts w:ascii="Courier New" w:hAnsi="Courier New" w:cs="Courier New"/>
+        </w:rPr>
+        <w:t>HaveCount</w:t>
+      </w:r>
+      <w:proofErr w:type="spellEnd"/>
+      <w:proofErr w:type="gramEnd"/>
+      <w:r>
+        <w:rPr>
+          <w:rFonts w:ascii="Courier New" w:hAnsi="Courier New" w:cs="Courier New"/>
+        </w:rPr>
+        <w:t>(</w:t>
+      </w:r>
+      <w:r>
+        <w:rPr>
+          <w:rStyle w:val="b"/>
+          <w:rFonts w:ascii="Courier New" w:hAnsi="Courier New" w:cs="Courier New"/>
+        </w:rPr>
+        <w:t>3</w:t>
+      </w:r>
+      <w:r>
+        <w:rPr>
+          <w:rFonts w:ascii="Courier New" w:hAnsi="Courier New" w:cs="Courier New"/>
+        </w:rPr>
+        <w:t>);</w:t>
+      </w:r>
+      <w:r>
+        <w:rPr>
+          <w:rFonts w:ascii="Courier New" w:hAnsi="Courier New" w:cs="Courier New"/>
+        </w:rPr>
+        <w:t xml:space="preserve">    </w:t>
+      </w:r>
+      <w:r>
+        <w:rPr>
+          <w:rFonts w:ascii="Arial" w:hAnsi="Arial" w:cs="Arial"/>
+        </w:rPr>
+        <w:t>Contagem...</w:t>
+      </w:r>
+      <w:r>
+        <w:rPr>
+          <w:rFonts w:ascii="Courier New" w:hAnsi="Courier New" w:cs="Courier New"/>
+        </w:rPr>
+        <w:br/>
+      </w:r>
+      <w:proofErr w:type="spellStart"/>
+      <w:r>
+        <w:rPr>
+          <w:rStyle w:val="e"/>
+          <w:rFonts w:ascii="Courier New" w:hAnsi="Courier New" w:cs="Courier New"/>
+        </w:rPr>
+        <w:t>lista</w:t>
+      </w:r>
+      <w:r>
+        <w:rPr>
+          <w:rFonts w:ascii="Courier New" w:hAnsi="Courier New" w:cs="Courier New"/>
+        </w:rPr>
+        <w:t>.</w:t>
+      </w:r>
+      <w:r>
+        <w:rPr>
+          <w:rStyle w:val="e"/>
+          <w:rFonts w:ascii="Courier New" w:hAnsi="Courier New" w:cs="Courier New"/>
+        </w:rPr>
+        <w:t>Should</w:t>
+      </w:r>
+      <w:proofErr w:type="spellEnd"/>
+      <w:r>
+        <w:rPr>
+          <w:rFonts w:ascii="Courier New" w:hAnsi="Courier New" w:cs="Courier New"/>
+        </w:rPr>
+        <w:t>().</w:t>
+      </w:r>
+      <w:proofErr w:type="spellStart"/>
+      <w:r>
+        <w:rPr>
+          <w:rStyle w:val="e"/>
+          <w:rFonts w:ascii="Courier New" w:hAnsi="Courier New" w:cs="Courier New"/>
+        </w:rPr>
+        <w:t>NotBeEmpty</w:t>
+      </w:r>
+      <w:proofErr w:type="spellEnd"/>
+      <w:r>
+        <w:rPr>
+          <w:rFonts w:ascii="Courier New" w:hAnsi="Courier New" w:cs="Courier New"/>
+        </w:rPr>
+        <w:t>();</w:t>
+      </w:r>
+      <w:r>
+        <w:rPr>
+          <w:rFonts w:ascii="Courier New" w:hAnsi="Courier New" w:cs="Courier New"/>
+        </w:rPr>
+        <w:t xml:space="preserve">    </w:t>
+      </w:r>
+      <w:r>
+        <w:rPr>
+          <w:rFonts w:ascii="Arial" w:hAnsi="Arial" w:cs="Arial"/>
+        </w:rPr>
+        <w:t>Não esteja vazio...</w:t>
+      </w:r>
+      <w:r>
+        <w:rPr>
+          <w:rFonts w:ascii="Arial" w:hAnsi="Arial" w:cs="Arial"/>
+        </w:rPr>
+        <w:br/>
+      </w:r>
+      <w:proofErr w:type="spellStart"/>
+      <w:r>
+        <w:rPr>
+          <w:rStyle w:val="e"/>
+          <w:rFonts w:ascii="Courier New" w:hAnsi="Courier New" w:cs="Courier New"/>
+        </w:rPr>
+        <w:t>lista</w:t>
+      </w:r>
+      <w:r>
+        <w:rPr>
+          <w:rFonts w:ascii="Courier New" w:hAnsi="Courier New" w:cs="Courier New"/>
+        </w:rPr>
+        <w:t>.</w:t>
+      </w:r>
+      <w:r>
+        <w:rPr>
+          <w:rStyle w:val="e"/>
+          <w:rFonts w:ascii="Courier New" w:hAnsi="Courier New" w:cs="Courier New"/>
+        </w:rPr>
+        <w:t>Should</w:t>
+      </w:r>
+      <w:proofErr w:type="spellEnd"/>
+      <w:r>
+        <w:rPr>
+          <w:rFonts w:ascii="Courier New" w:hAnsi="Courier New" w:cs="Courier New"/>
+        </w:rPr>
+        <w:t>().</w:t>
+      </w:r>
+      <w:proofErr w:type="spellStart"/>
+      <w:r>
+        <w:rPr>
+          <w:rStyle w:val="e"/>
+          <w:rFonts w:ascii="Courier New" w:hAnsi="Courier New" w:cs="Courier New"/>
+        </w:rPr>
+        <w:t>ContainSingle</w:t>
+      </w:r>
+      <w:proofErr w:type="spellEnd"/>
+      <w:r>
+        <w:rPr>
+          <w:rFonts w:ascii="Courier New" w:hAnsi="Courier New" w:cs="Courier New"/>
+        </w:rPr>
+        <w:t>();</w:t>
+      </w:r>
+      <w:r>
+        <w:rPr>
+          <w:rFonts w:ascii="Courier New" w:hAnsi="Courier New" w:cs="Courier New"/>
+        </w:rPr>
+        <w:t xml:space="preserve"> </w:t>
+      </w:r>
+      <w:r>
+        <w:rPr>
+          <w:rFonts w:ascii="Arial" w:hAnsi="Arial" w:cs="Arial"/>
+        </w:rPr>
+        <w:t>Contém apenas um...</w:t>
+      </w:r>
+      <w:r>
+        <w:rPr>
+          <w:rFonts w:ascii="Courier New" w:hAnsi="Courier New" w:cs="Courier New"/>
+        </w:rPr>
+        <w:br/>
+      </w:r>
+      <w:proofErr w:type="spellStart"/>
+      <w:r>
+        <w:rPr>
+          <w:rStyle w:val="e"/>
+          <w:rFonts w:ascii="Courier New" w:hAnsi="Courier New" w:cs="Courier New"/>
+        </w:rPr>
+        <w:t>lista</w:t>
+      </w:r>
+      <w:r>
+        <w:rPr>
+          <w:rFonts w:ascii="Courier New" w:hAnsi="Courier New" w:cs="Courier New"/>
+        </w:rPr>
+        <w:t>.</w:t>
+      </w:r>
+      <w:r>
+        <w:rPr>
+          <w:rStyle w:val="e"/>
+          <w:rFonts w:ascii="Courier New" w:hAnsi="Courier New" w:cs="Courier New"/>
+        </w:rPr>
+        <w:t>Should</w:t>
+      </w:r>
+      <w:proofErr w:type="spellEnd"/>
+      <w:r>
+        <w:rPr>
+          <w:rFonts w:ascii="Courier New" w:hAnsi="Courier New" w:cs="Courier New"/>
+        </w:rPr>
+        <w:t>().</w:t>
+      </w:r>
+      <w:proofErr w:type="spellStart"/>
+      <w:r>
+        <w:rPr>
+          <w:rStyle w:val="e"/>
+          <w:rFonts w:ascii="Courier New" w:hAnsi="Courier New" w:cs="Courier New"/>
+        </w:rPr>
+        <w:t>Contain</w:t>
+      </w:r>
+      <w:proofErr w:type="spellEnd"/>
+      <w:r>
+        <w:rPr>
+          <w:rFonts w:ascii="Courier New" w:hAnsi="Courier New" w:cs="Courier New"/>
+        </w:rPr>
+        <w:t>(</w:t>
+      </w:r>
+      <w:r>
+        <w:rPr>
+          <w:rStyle w:val="e"/>
+          <w:rFonts w:ascii="Courier New" w:hAnsi="Courier New" w:cs="Courier New"/>
+        </w:rPr>
+        <w:t>x</w:t>
+      </w:r>
+      <w:r>
+        <w:rPr>
+          <w:rFonts w:ascii="Courier New" w:hAnsi="Courier New" w:cs="Courier New"/>
+        </w:rPr>
+        <w:t xml:space="preserve"> </w:t>
+      </w:r>
+      <w:r>
+        <w:rPr>
+          <w:rStyle w:val="8"/>
+          <w:rFonts w:ascii="Courier New" w:hAnsi="Courier New" w:cs="Courier New"/>
+        </w:rPr>
+        <w:t>=&gt;</w:t>
+      </w:r>
+      <w:r>
+        <w:rPr>
+          <w:rFonts w:ascii="Courier New" w:hAnsi="Courier New" w:cs="Courier New"/>
+        </w:rPr>
+        <w:t xml:space="preserve"> </w:t>
+      </w:r>
+      <w:proofErr w:type="spellStart"/>
+      <w:r>
+        <w:rPr>
+          <w:rStyle w:val="e"/>
+          <w:rFonts w:ascii="Courier New" w:hAnsi="Courier New" w:cs="Courier New"/>
+        </w:rPr>
+        <w:t>x</w:t>
+      </w:r>
+      <w:r>
+        <w:rPr>
+          <w:rFonts w:ascii="Courier New" w:hAnsi="Courier New" w:cs="Courier New"/>
+        </w:rPr>
+        <w:t>.</w:t>
+      </w:r>
+      <w:r>
+        <w:rPr>
+          <w:rStyle w:val="e"/>
+          <w:rFonts w:ascii="Courier New" w:hAnsi="Courier New" w:cs="Courier New"/>
+        </w:rPr>
+        <w:t>Valor</w:t>
+      </w:r>
+      <w:proofErr w:type="spellEnd"/>
+      <w:r>
+        <w:rPr>
+          <w:rFonts w:ascii="Courier New" w:hAnsi="Courier New" w:cs="Courier New"/>
+        </w:rPr>
+        <w:t xml:space="preserve"> </w:t>
+      </w:r>
+      <w:r>
+        <w:rPr>
+          <w:rStyle w:val="8"/>
+          <w:rFonts w:ascii="Courier New" w:hAnsi="Courier New" w:cs="Courier New"/>
+        </w:rPr>
+        <w:t>&gt;</w:t>
+      </w:r>
+      <w:r>
+        <w:rPr>
+          <w:rFonts w:ascii="Courier New" w:hAnsi="Courier New" w:cs="Courier New"/>
+        </w:rPr>
+        <w:t xml:space="preserve"> </w:t>
+      </w:r>
+      <w:r>
+        <w:rPr>
+          <w:rStyle w:val="b"/>
+          <w:rFonts w:ascii="Courier New" w:hAnsi="Courier New" w:cs="Courier New"/>
+        </w:rPr>
+        <w:t>100</w:t>
+      </w:r>
+      <w:r>
+        <w:rPr>
+          <w:rFonts w:ascii="Courier New" w:hAnsi="Courier New" w:cs="Courier New"/>
+        </w:rPr>
+        <w:t>);</w:t>
+      </w:r>
+    </w:p>
+    <w:p>
+      <w:pPr>
+        <w:spacing w:after="0"/>
+        <w:ind w:left="708"/>
+        <w:rPr>
+          <w:rFonts w:ascii="Courier New" w:hAnsi="Courier New" w:cs="Courier New"/>
+        </w:rPr>
+      </w:pPr>
+      <w:proofErr w:type="spellStart"/>
+      <w:r>
+        <w:rPr>
+          <w:rStyle w:val="e"/>
+          <w:rFonts w:ascii="Courier New" w:hAnsi="Courier New" w:cs="Courier New"/>
+        </w:rPr>
+        <w:t>resultado</w:t>
+      </w:r>
+      <w:r>
+        <w:rPr>
+          <w:rFonts w:ascii="Courier New" w:hAnsi="Courier New" w:cs="Courier New"/>
+        </w:rPr>
+        <w:t>.</w:t>
+      </w:r>
+      <w:r>
+        <w:rPr>
+          <w:rStyle w:val="e"/>
+          <w:rFonts w:ascii="Courier New" w:hAnsi="Courier New" w:cs="Courier New"/>
+        </w:rPr>
+        <w:t>Sucesso</w:t>
+      </w:r>
+      <w:r>
+        <w:rPr>
+          <w:rFonts w:ascii="Courier New" w:hAnsi="Courier New" w:cs="Courier New"/>
+        </w:rPr>
+        <w:t>.</w:t>
+      </w:r>
+      <w:r>
+        <w:rPr>
+          <w:rStyle w:val="e"/>
+          <w:rFonts w:ascii="Courier New" w:hAnsi="Courier New" w:cs="Courier New"/>
+        </w:rPr>
+        <w:t>Should</w:t>
+      </w:r>
+      <w:proofErr w:type="spellEnd"/>
+      <w:r>
+        <w:rPr>
+          <w:rFonts w:ascii="Courier New" w:hAnsi="Courier New" w:cs="Courier New"/>
+        </w:rPr>
+        <w:t>(</w:t>
+      </w:r>
+      <w:proofErr w:type="gramStart"/>
+      <w:r>
+        <w:rPr>
+          <w:rFonts w:ascii="Courier New" w:hAnsi="Courier New" w:cs="Courier New"/>
+        </w:rPr>
+        <w:t>).</w:t>
+      </w:r>
+      <w:proofErr w:type="spellStart"/>
+      <w:r>
+        <w:rPr>
+          <w:rStyle w:val="e"/>
+          <w:rFonts w:ascii="Courier New" w:hAnsi="Courier New" w:cs="Courier New"/>
+        </w:rPr>
+        <w:t>BeTrue</w:t>
+      </w:r>
+      <w:proofErr w:type="spellEnd"/>
+      <w:proofErr w:type="gramEnd"/>
+      <w:r>
+        <w:rPr>
+          <w:rFonts w:ascii="Courier New" w:hAnsi="Courier New" w:cs="Courier New"/>
+        </w:rPr>
+        <w:t>();</w:t>
+      </w:r>
+    </w:p>
+    <w:p>
+      <w:pPr>
+        <w:spacing w:after="0"/>
+        <w:ind w:left="708"/>
+        <w:rPr>
+          <w:rFonts w:ascii="Courier New" w:hAnsi="Courier New" w:cs="Courier New"/>
+        </w:rPr>
+      </w:pPr>
+    </w:p>
+    <w:p>
+      <w:pPr>
+        <w:spacing w:after="0"/>
+        <w:ind w:left="708"/>
+        <w:rPr>
+          <w:rFonts w:ascii="Courier New" w:hAnsi="Courier New" w:cs="Courier New"/>
+        </w:rPr>
+      </w:pPr>
+      <w:proofErr w:type="spellStart"/>
+      <w:r>
+        <w:rPr>
+          <w:rStyle w:val="e"/>
+          <w:rFonts w:ascii="Courier New" w:hAnsi="Courier New" w:cs="Courier New"/>
+        </w:rPr>
+        <w:t>total</w:t>
+      </w:r>
+      <w:r>
+        <w:rPr>
+          <w:rFonts w:ascii="Courier New" w:hAnsi="Courier New" w:cs="Courier New"/>
+        </w:rPr>
+        <w:t>.</w:t>
+      </w:r>
+      <w:r>
+        <w:rPr>
+          <w:rStyle w:val="e"/>
+          <w:rFonts w:ascii="Courier New" w:hAnsi="Courier New" w:cs="Courier New"/>
+        </w:rPr>
+        <w:t>Should</w:t>
+      </w:r>
+      <w:proofErr w:type="spellEnd"/>
+      <w:r>
+        <w:rPr>
+          <w:rFonts w:ascii="Courier New" w:hAnsi="Courier New" w:cs="Courier New"/>
+        </w:rPr>
+        <w:t>(</w:t>
+      </w:r>
+      <w:proofErr w:type="gramStart"/>
+      <w:r>
+        <w:rPr>
+          <w:rFonts w:ascii="Courier New" w:hAnsi="Courier New" w:cs="Courier New"/>
+        </w:rPr>
+        <w:t>).</w:t>
+      </w:r>
+      <w:proofErr w:type="spellStart"/>
+      <w:r>
+        <w:rPr>
+          <w:rStyle w:val="e"/>
+          <w:rFonts w:ascii="Courier New" w:hAnsi="Courier New" w:cs="Courier New"/>
+        </w:rPr>
+        <w:t>BeGreaterThan</w:t>
+      </w:r>
+      <w:proofErr w:type="spellEnd"/>
+      <w:proofErr w:type="gramEnd"/>
+      <w:r>
+        <w:rPr>
+          <w:rFonts w:ascii="Courier New" w:hAnsi="Courier New" w:cs="Courier New"/>
+        </w:rPr>
+        <w:t>(</w:t>
+      </w:r>
+      <w:r>
+        <w:rPr>
+          <w:rStyle w:val="b"/>
+          <w:rFonts w:ascii="Courier New" w:hAnsi="Courier New" w:cs="Courier New"/>
+        </w:rPr>
+        <w:t>0</w:t>
+      </w:r>
+      <w:r>
+        <w:rPr>
+          <w:rFonts w:ascii="Courier New" w:hAnsi="Courier New" w:cs="Courier New"/>
+        </w:rPr>
+        <w:t>);</w:t>
+      </w:r>
+      <w:r>
+        <w:rPr>
+          <w:rFonts w:ascii="Courier New" w:hAnsi="Courier New" w:cs="Courier New"/>
+        </w:rPr>
+        <w:t xml:space="preserve">    </w:t>
+      </w:r>
+      <w:r>
+        <w:rPr>
+          <w:rFonts w:ascii="Arial" w:hAnsi="Arial" w:cs="Arial"/>
+        </w:rPr>
+        <w:t>Seja maior que...</w:t>
+      </w:r>
+      <w:r>
+        <w:rPr>
+          <w:rFonts w:ascii="Courier New" w:hAnsi="Courier New" w:cs="Courier New"/>
+        </w:rPr>
+        <w:br/>
+      </w:r>
+      <w:proofErr w:type="spellStart"/>
+      <w:r>
+        <w:rPr>
+          <w:rStyle w:val="e"/>
+          <w:rFonts w:ascii="Courier New" w:hAnsi="Courier New" w:cs="Courier New"/>
+        </w:rPr>
+        <w:t>total</w:t>
+      </w:r>
+      <w:r>
+        <w:rPr>
+          <w:rFonts w:ascii="Courier New" w:hAnsi="Courier New" w:cs="Courier New"/>
+        </w:rPr>
+        <w:t>.</w:t>
+      </w:r>
+      <w:r>
+        <w:rPr>
+          <w:rStyle w:val="e"/>
+          <w:rFonts w:ascii="Courier New" w:hAnsi="Courier New" w:cs="Courier New"/>
+        </w:rPr>
+        <w:t>Should</w:t>
+      </w:r>
+      <w:proofErr w:type="spellEnd"/>
+      <w:r>
+        <w:rPr>
+          <w:rFonts w:ascii="Courier New" w:hAnsi="Courier New" w:cs="Courier New"/>
+        </w:rPr>
+        <w:t>().</w:t>
+      </w:r>
+      <w:proofErr w:type="spellStart"/>
+      <w:r>
+        <w:rPr>
+          <w:rStyle w:val="e"/>
+          <w:rFonts w:ascii="Courier New" w:hAnsi="Courier New" w:cs="Courier New"/>
+        </w:rPr>
+        <w:t>BeLessThan</w:t>
+      </w:r>
+      <w:proofErr w:type="spellEnd"/>
+      <w:r>
+        <w:rPr>
+          <w:rFonts w:ascii="Courier New" w:hAnsi="Courier New" w:cs="Courier New"/>
+        </w:rPr>
+        <w:t>(</w:t>
+      </w:r>
+      <w:r>
+        <w:rPr>
+          <w:rStyle w:val="b"/>
+          <w:rFonts w:ascii="Courier New" w:hAnsi="Courier New" w:cs="Courier New"/>
+        </w:rPr>
+        <w:t>1000</w:t>
+      </w:r>
+      <w:r>
+        <w:rPr>
+          <w:rFonts w:ascii="Courier New" w:hAnsi="Courier New" w:cs="Courier New"/>
+        </w:rPr>
+        <w:t>);</w:t>
+      </w:r>
+      <w:r>
+        <w:rPr>
+          <w:rFonts w:ascii="Courier New" w:hAnsi="Courier New" w:cs="Courier New"/>
+        </w:rPr>
+        <w:t xml:space="preserve">    </w:t>
+      </w:r>
+      <w:r>
+        <w:rPr>
+          <w:rFonts w:ascii="Arial" w:hAnsi="Arial" w:cs="Arial"/>
+        </w:rPr>
+        <w:t>Seja menos que...</w:t>
+      </w:r>
+      <w:r>
+        <w:rPr>
+          <w:rFonts w:ascii="Courier New" w:hAnsi="Courier New" w:cs="Courier New"/>
+        </w:rPr>
+        <w:br/>
+      </w:r>
+      <w:proofErr w:type="spellStart"/>
+      <w:r>
+        <w:rPr>
+          <w:rStyle w:val="e"/>
+          <w:rFonts w:ascii="Courier New" w:hAnsi="Courier New" w:cs="Courier New"/>
+        </w:rPr>
+        <w:t>total</w:t>
+      </w:r>
+      <w:r>
+        <w:rPr>
+          <w:rFonts w:ascii="Courier New" w:hAnsi="Courier New" w:cs="Courier New"/>
+        </w:rPr>
+        <w:t>.</w:t>
+      </w:r>
+      <w:r>
+        <w:rPr>
+          <w:rStyle w:val="e"/>
+          <w:rFonts w:ascii="Courier New" w:hAnsi="Courier New" w:cs="Courier New"/>
+        </w:rPr>
+        <w:t>Should</w:t>
+      </w:r>
+      <w:proofErr w:type="spellEnd"/>
+      <w:r>
+        <w:rPr>
+          <w:rFonts w:ascii="Courier New" w:hAnsi="Courier New" w:cs="Courier New"/>
+        </w:rPr>
+        <w:t>().</w:t>
+      </w:r>
+      <w:proofErr w:type="spellStart"/>
+      <w:r>
+        <w:rPr>
+          <w:rStyle w:val="e"/>
+          <w:rFonts w:ascii="Courier New" w:hAnsi="Courier New" w:cs="Courier New"/>
+        </w:rPr>
+        <w:t>BeInRange</w:t>
+      </w:r>
+      <w:proofErr w:type="spellEnd"/>
+      <w:r>
+        <w:rPr>
+          <w:rFonts w:ascii="Courier New" w:hAnsi="Courier New" w:cs="Courier New"/>
+        </w:rPr>
+        <w:t>(</w:t>
+      </w:r>
+      <w:r>
+        <w:rPr>
+          <w:rStyle w:val="b"/>
+          <w:rFonts w:ascii="Courier New" w:hAnsi="Courier New" w:cs="Courier New"/>
+        </w:rPr>
+        <w:t>0</w:t>
+      </w:r>
+      <w:r>
+        <w:rPr>
+          <w:rFonts w:ascii="Courier New" w:hAnsi="Courier New" w:cs="Courier New"/>
+        </w:rPr>
+        <w:t xml:space="preserve">, </w:t>
+      </w:r>
+      <w:r>
+        <w:rPr>
+          <w:rStyle w:val="b"/>
+          <w:rFonts w:ascii="Courier New" w:hAnsi="Courier New" w:cs="Courier New"/>
+        </w:rPr>
+        <w:t>1000</w:t>
+      </w:r>
+      <w:r>
+        <w:rPr>
+          <w:rFonts w:ascii="Courier New" w:hAnsi="Courier New" w:cs="Courier New"/>
+        </w:rPr>
+        <w:t>);</w:t>
+      </w:r>
+      <w:r>
+        <w:rPr>
+          <w:rFonts w:ascii="Courier New" w:hAnsi="Courier New" w:cs="Courier New"/>
+        </w:rPr>
+        <w:t xml:space="preserve">  </w:t>
+      </w:r>
+      <w:r>
+        <w:rPr>
+          <w:rFonts w:ascii="Arial" w:hAnsi="Arial" w:cs="Arial"/>
+        </w:rPr>
+        <w:t>Esteja entre...</w:t>
+      </w:r>
+    </w:p>
+    <w:p>
+      <w:pPr>
+        <w:spacing w:after="0"/>
+      </w:pPr>
+    </w:p>
+    <w:p>
+      <w:r>
+        <w:br w:type="page"/>
+      </w:r>
+    </w:p>
+    <w:p>
+      <w:pPr>
+        <w:spacing w:after="0"/>
+        <w:jc w:val="center"/>
+        <w:rPr>
+          <w:b/>
+          <w:sz w:val="40"/>
+          <w:szCs w:val="40"/>
+        </w:rPr>
+      </w:pPr>
+      <w:r>
+        <w:rPr>
+          <w:b/>
+          <w:sz w:val="40"/>
+          <w:szCs w:val="40"/>
+        </w:rPr>
+        <w:lastRenderedPageBreak/>
+        <w:t>CI Pipeline (o “teste automatizado” fora do VS)</w:t>
+      </w:r>
+    </w:p>
+    <w:p>
+      <w:pPr>
+        <w:spacing w:after="0"/>
+      </w:pPr>
+    </w:p>
+    <w:p>
+      <w:pPr>
+        <w:pStyle w:val="NormalWeb"/>
+        <w:tabs>
+          <w:tab w:val="left" w:pos="916"/>
+          <w:tab w:val="left" w:pos="1832"/>
+          <w:tab w:val="left" w:pos="2748"/>
+          <w:tab w:val="left" w:pos="3664"/>
+          <w:tab w:val="left" w:pos="4580"/>
+          <w:tab w:val="left" w:pos="5496"/>
+          <w:tab w:val="left" w:pos="6412"/>
+          <w:tab w:val="left" w:pos="7328"/>
+          <w:tab w:val="left" w:pos="8244"/>
+          <w:tab w:val="left" w:pos="9160"/>
+          <w:tab w:val="left" w:pos="10076"/>
+          <w:tab w:val="left" w:pos="10992"/>
+          <w:tab w:val="left" w:pos="11908"/>
+          <w:tab w:val="left" w:pos="12824"/>
+          <w:tab w:val="left" w:pos="13740"/>
+          <w:tab w:val="left" w:pos="14656"/>
+        </w:tabs>
+        <w:rPr>
+          <w:sz w:val="28"/>
+        </w:rPr>
+      </w:pPr>
+      <w:r>
+        <w:rPr>
+          <w:rStyle w:val="Forte"/>
+          <w:rFonts w:eastAsiaTheme="majorEastAsia"/>
+          <w:sz w:val="28"/>
+        </w:rPr>
+        <w:t>Objetivo:</w:t>
+      </w:r>
+      <w:r>
+        <w:rPr>
+          <w:sz w:val="28"/>
+        </w:rPr>
+        <w:t xml:space="preserve"> ao fazer </w:t>
+      </w:r>
+      <w:proofErr w:type="spellStart"/>
+      <w:r>
+        <w:rPr>
+          <w:rStyle w:val="CdigoHTML"/>
+          <w:rFonts w:eastAsiaTheme="majorEastAsia"/>
+          <w:sz w:val="22"/>
+        </w:rPr>
+        <w:t>git</w:t>
+      </w:r>
+      <w:proofErr w:type="spellEnd"/>
+      <w:r>
+        <w:rPr>
+          <w:rStyle w:val="CdigoHTML"/>
+          <w:rFonts w:eastAsiaTheme="majorEastAsia"/>
+          <w:sz w:val="22"/>
+        </w:rPr>
+        <w:t xml:space="preserve"> </w:t>
+      </w:r>
+      <w:proofErr w:type="spellStart"/>
+      <w:r>
+        <w:rPr>
+          <w:rStyle w:val="CdigoHTML"/>
+          <w:rFonts w:eastAsiaTheme="majorEastAsia"/>
+          <w:sz w:val="22"/>
+        </w:rPr>
+        <w:t>push</w:t>
+      </w:r>
+      <w:proofErr w:type="spellEnd"/>
+      <w:r>
+        <w:rPr>
+          <w:sz w:val="28"/>
+        </w:rPr>
+        <w:t xml:space="preserve">, rodar build </w:t>
+      </w:r>
+      <w:proofErr w:type="gramStart"/>
+      <w:r>
+        <w:rPr>
+          <w:sz w:val="28"/>
+        </w:rPr>
+        <w:t>+</w:t>
+      </w:r>
+      <w:proofErr w:type="gramEnd"/>
+      <w:r>
+        <w:rPr>
+          <w:sz w:val="28"/>
+        </w:rPr>
+        <w:t xml:space="preserve"> testes automaticamente.</w:t>
+      </w:r>
+    </w:p>
+    <w:p>
+      <w:pPr>
+        <w:spacing w:after="0"/>
+      </w:pPr>
+    </w:p>
+    <w:p>
+      <w:pPr>
+        <w:spacing w:after="0"/>
+        <w:rPr>
+          <w:sz w:val="40"/>
+          <w:szCs w:val="40"/>
+        </w:rPr>
+      </w:pPr>
+      <w:r>
+        <w:rPr>
+          <w:sz w:val="40"/>
+          <w:szCs w:val="40"/>
+        </w:rPr>
+        <w:t>Criar a pasta</w:t>
+      </w:r>
+      <w:r>
+        <w:rPr>
+          <w:sz w:val="40"/>
+          <w:szCs w:val="40"/>
+        </w:rPr>
+        <w:t xml:space="preserve"> e o arquivo do pipeline (no</w:t>
+      </w:r>
+      <w:r>
+        <w:rPr>
+          <w:sz w:val="40"/>
+          <w:szCs w:val="40"/>
+        </w:rPr>
+        <w:t xml:space="preserve"> projeto)</w:t>
+      </w:r>
+    </w:p>
+    <w:p>
+      <w:pPr>
+        <w:spacing w:after="0"/>
+        <w:rPr>
+          <w:rFonts w:ascii="Arial" w:hAnsi="Arial" w:cs="Arial"/>
+          <w:sz w:val="24"/>
+          <w:szCs w:val="24"/>
+        </w:rPr>
+      </w:pPr>
+    </w:p>
+    <w:p>
+      <w:pPr>
+        <w:spacing w:after="0"/>
+        <w:rPr>
+          <w:rFonts w:ascii="Arial" w:hAnsi="Arial" w:cs="Arial"/>
+          <w:sz w:val="24"/>
+          <w:szCs w:val="24"/>
+        </w:rPr>
+      </w:pPr>
+      <w:r>
+        <w:rPr>
+          <w:rFonts w:ascii="Arial" w:hAnsi="Arial" w:cs="Arial"/>
+          <w:sz w:val="24"/>
+          <w:szCs w:val="24"/>
+        </w:rPr>
+        <w:t xml:space="preserve">Na raiz do repositório (mesmo nível do </w:t>
+      </w:r>
+      <w:r>
+        <w:rPr>
+          <w:rStyle w:val="CdigoHTML"/>
+          <w:rFonts w:ascii="Arial" w:eastAsiaTheme="minorHAnsi" w:hAnsi="Arial" w:cs="Arial"/>
+          <w:sz w:val="24"/>
+          <w:szCs w:val="24"/>
+        </w:rPr>
+        <w:t>.</w:t>
+      </w:r>
+      <w:proofErr w:type="spellStart"/>
+      <w:r>
+        <w:rPr>
+          <w:rStyle w:val="CdigoHTML"/>
+          <w:rFonts w:ascii="Arial" w:eastAsiaTheme="minorHAnsi" w:hAnsi="Arial" w:cs="Arial"/>
+          <w:sz w:val="24"/>
+          <w:szCs w:val="24"/>
+        </w:rPr>
+        <w:t>sln</w:t>
+      </w:r>
+      <w:proofErr w:type="spellEnd"/>
+      <w:r>
+        <w:rPr>
+          <w:rFonts w:ascii="Arial" w:hAnsi="Arial" w:cs="Arial"/>
+          <w:sz w:val="24"/>
+          <w:szCs w:val="24"/>
+        </w:rPr>
+        <w:t>), crie a pasta:</w:t>
+      </w:r>
+    </w:p>
+    <w:p>
+      <w:pPr>
+        <w:spacing w:after="0"/>
+        <w:rPr>
+          <w:rFonts w:ascii="Courier New" w:hAnsi="Courier New" w:cs="Courier New"/>
+          <w:sz w:val="24"/>
+          <w:szCs w:val="24"/>
+        </w:rPr>
+      </w:pPr>
+      <w:r>
+        <w:rPr>
+          <w:rFonts w:ascii="Arial" w:hAnsi="Arial" w:cs="Arial"/>
+          <w:sz w:val="24"/>
+          <w:szCs w:val="24"/>
+        </w:rPr>
+        <w:tab/>
+      </w:r>
+      <w:proofErr w:type="gramStart"/>
+      <w:r>
+        <w:rPr>
+          <w:rFonts w:ascii="Courier New" w:hAnsi="Courier New" w:cs="Courier New"/>
+          <w:sz w:val="24"/>
+        </w:rPr>
+        <w:t>.</w:t>
+      </w:r>
+      <w:proofErr w:type="spellStart"/>
+      <w:r>
+        <w:rPr>
+          <w:rFonts w:ascii="Courier New" w:hAnsi="Courier New" w:cs="Courier New"/>
+          <w:sz w:val="24"/>
+        </w:rPr>
+        <w:t>github</w:t>
+      </w:r>
+      <w:proofErr w:type="spellEnd"/>
+      <w:proofErr w:type="gramEnd"/>
+      <w:r>
+        <w:rPr>
+          <w:rFonts w:ascii="Courier New" w:hAnsi="Courier New" w:cs="Courier New"/>
+          <w:sz w:val="24"/>
+        </w:rPr>
+        <w:t xml:space="preserve"> \ </w:t>
+      </w:r>
+      <w:r>
+        <w:rPr>
+          <w:rFonts w:ascii="Courier New" w:hAnsi="Courier New" w:cs="Courier New"/>
+          <w:sz w:val="24"/>
+        </w:rPr>
+        <w:t>workflows</w:t>
+      </w:r>
+    </w:p>
+    <w:p>
+      <w:pPr>
+        <w:spacing w:after="0"/>
+      </w:pPr>
+    </w:p>
+    <w:p>
+      <w:pPr>
+        <w:spacing w:after="0"/>
+        <w:rPr>
+          <w:rFonts w:ascii="Courier New" w:hAnsi="Courier New" w:cs="Courier New"/>
+          <w:sz w:val="24"/>
+          <w:szCs w:val="24"/>
+        </w:rPr>
+      </w:pPr>
+      <w:r>
+        <w:rPr>
+          <w:rFonts w:ascii="Arial" w:hAnsi="Arial" w:cs="Arial"/>
+          <w:sz w:val="24"/>
+          <w:szCs w:val="24"/>
+        </w:rPr>
+        <w:t xml:space="preserve">Dentro </w:t>
+      </w:r>
+      <w:proofErr w:type="gramStart"/>
+      <w:r>
+        <w:rPr>
+          <w:rFonts w:ascii="Arial" w:hAnsi="Arial" w:cs="Arial"/>
+          <w:sz w:val="24"/>
+          <w:szCs w:val="24"/>
+        </w:rPr>
+        <w:t xml:space="preserve">de </w:t>
+      </w:r>
+      <w:r>
+        <w:rPr>
+          <w:rStyle w:val="CdigoHTML"/>
+          <w:rFonts w:eastAsiaTheme="minorHAnsi"/>
+          <w:sz w:val="24"/>
+          <w:szCs w:val="24"/>
+        </w:rPr>
+        <w:t>.</w:t>
+      </w:r>
+      <w:proofErr w:type="spellStart"/>
+      <w:r>
+        <w:rPr>
+          <w:rStyle w:val="CdigoHTML"/>
+          <w:rFonts w:eastAsiaTheme="minorHAnsi"/>
+          <w:sz w:val="24"/>
+          <w:szCs w:val="24"/>
+        </w:rPr>
+        <w:t>github</w:t>
+      </w:r>
+      <w:proofErr w:type="spellEnd"/>
+      <w:proofErr w:type="gramEnd"/>
+      <w:r>
+        <w:rPr>
+          <w:rStyle w:val="CdigoHTML"/>
+          <w:rFonts w:eastAsiaTheme="minorHAnsi"/>
+          <w:sz w:val="24"/>
+          <w:szCs w:val="24"/>
+        </w:rPr>
+        <w:t>/workflows</w:t>
+      </w:r>
+      <w:r>
+        <w:rPr>
+          <w:rFonts w:ascii="Arial" w:hAnsi="Arial" w:cs="Arial"/>
+          <w:sz w:val="24"/>
+          <w:szCs w:val="24"/>
+        </w:rPr>
+        <w:t>, crie o arquivo</w:t>
+      </w:r>
+      <w:r>
+        <w:rPr>
+          <w:rFonts w:ascii="Arial" w:hAnsi="Arial" w:cs="Arial"/>
+          <w:sz w:val="24"/>
+          <w:szCs w:val="24"/>
+        </w:rPr>
+        <w:t xml:space="preserve"> “</w:t>
+      </w:r>
+      <w:proofErr w:type="spellStart"/>
+      <w:r>
+        <w:rPr>
+          <w:rFonts w:ascii="Courier New" w:hAnsi="Courier New" w:cs="Courier New"/>
+          <w:b/>
+          <w:sz w:val="24"/>
+          <w:szCs w:val="24"/>
+        </w:rPr>
+        <w:t>ci.yml</w:t>
+      </w:r>
+      <w:proofErr w:type="spellEnd"/>
+      <w:r>
+        <w:rPr>
+          <w:rFonts w:ascii="Courier New" w:hAnsi="Courier New" w:cs="Courier New"/>
+          <w:sz w:val="24"/>
+          <w:szCs w:val="24"/>
+        </w:rPr>
+        <w:t>”</w:t>
+      </w:r>
+    </w:p>
+    <w:p>
+      <w:pPr>
+        <w:spacing w:after="0"/>
+        <w:rPr>
+          <w:rFonts w:ascii="Courier New" w:hAnsi="Courier New" w:cs="Courier New"/>
+          <w:sz w:val="24"/>
+          <w:szCs w:val="24"/>
+        </w:rPr>
+      </w:pPr>
+    </w:p>
+    <w:p>
+      <w:pPr>
+        <w:spacing w:after="0"/>
+        <w:rPr>
+          <w:rFonts w:ascii="Courier New" w:hAnsi="Courier New" w:cs="Courier New"/>
+          <w:sz w:val="24"/>
+          <w:szCs w:val="24"/>
+        </w:rPr>
+      </w:pPr>
+      <w:proofErr w:type="spellStart"/>
+      <w:proofErr w:type="gramStart"/>
+      <w:r>
+        <w:rPr>
+          <w:rFonts w:ascii="Courier New" w:hAnsi="Courier New" w:cs="Courier New"/>
+          <w:sz w:val="24"/>
+          <w:szCs w:val="24"/>
+        </w:rPr>
+        <w:t>name</w:t>
+      </w:r>
+      <w:proofErr w:type="spellEnd"/>
+      <w:proofErr w:type="gramEnd"/>
+      <w:r>
+        <w:rPr>
+          <w:rFonts w:ascii="Courier New" w:hAnsi="Courier New" w:cs="Courier New"/>
+          <w:sz w:val="24"/>
+          <w:szCs w:val="24"/>
+        </w:rPr>
+        <w:t>: CI</w:t>
+      </w:r>
+    </w:p>
+    <w:p>
+      <w:pPr>
+        <w:spacing w:after="0"/>
+        <w:rPr>
+          <w:rFonts w:ascii="Courier New" w:hAnsi="Courier New" w:cs="Courier New"/>
+          <w:sz w:val="24"/>
+          <w:szCs w:val="24"/>
+        </w:rPr>
+      </w:pPr>
+    </w:p>
+    <w:p>
+      <w:pPr>
+        <w:spacing w:after="0"/>
+        <w:rPr>
+          <w:rFonts w:ascii="Courier New" w:hAnsi="Courier New" w:cs="Courier New"/>
+          <w:sz w:val="24"/>
+          <w:szCs w:val="24"/>
+        </w:rPr>
+      </w:pPr>
+      <w:proofErr w:type="spellStart"/>
+      <w:proofErr w:type="gramStart"/>
+      <w:r>
+        <w:rPr>
+          <w:rFonts w:ascii="Courier New" w:hAnsi="Courier New" w:cs="Courier New"/>
+          <w:sz w:val="24"/>
+          <w:szCs w:val="24"/>
+        </w:rPr>
+        <w:t>on</w:t>
+      </w:r>
+      <w:proofErr w:type="spellEnd"/>
+      <w:proofErr w:type="gramEnd"/>
+      <w:r>
+        <w:rPr>
+          <w:rFonts w:ascii="Courier New" w:hAnsi="Courier New" w:cs="Courier New"/>
+          <w:sz w:val="24"/>
+          <w:szCs w:val="24"/>
+        </w:rPr>
+        <w:t>:</w:t>
+      </w:r>
+    </w:p>
+    <w:p>
+      <w:pPr>
+        <w:spacing w:after="0"/>
+        <w:rPr>
+          <w:rFonts w:ascii="Courier New" w:hAnsi="Courier New" w:cs="Courier New"/>
+          <w:sz w:val="24"/>
+          <w:szCs w:val="24"/>
+        </w:rPr>
+      </w:pPr>
+      <w:r>
+        <w:rPr>
+          <w:rFonts w:ascii="Courier New" w:hAnsi="Courier New" w:cs="Courier New"/>
+          <w:sz w:val="24"/>
+          <w:szCs w:val="24"/>
+        </w:rPr>
+        <w:t xml:space="preserve">  </w:t>
+      </w:r>
+      <w:proofErr w:type="spellStart"/>
+      <w:proofErr w:type="gramStart"/>
+      <w:r>
+        <w:rPr>
+          <w:rFonts w:ascii="Courier New" w:hAnsi="Courier New" w:cs="Courier New"/>
+          <w:sz w:val="24"/>
+          <w:szCs w:val="24"/>
+        </w:rPr>
+        <w:t>push</w:t>
+      </w:r>
+      <w:proofErr w:type="spellEnd"/>
+      <w:proofErr w:type="gramEnd"/>
+      <w:r>
+        <w:rPr>
+          <w:rFonts w:ascii="Courier New" w:hAnsi="Courier New" w:cs="Courier New"/>
+          <w:sz w:val="24"/>
+          <w:szCs w:val="24"/>
+        </w:rPr>
+        <w:t>:</w:t>
+      </w:r>
+    </w:p>
+    <w:p>
+      <w:pPr>
+        <w:spacing w:after="0"/>
+        <w:rPr>
+          <w:rFonts w:ascii="Courier New" w:hAnsi="Courier New" w:cs="Courier New"/>
+          <w:sz w:val="24"/>
+          <w:szCs w:val="24"/>
+        </w:rPr>
+      </w:pPr>
+      <w:r>
+        <w:rPr>
+          <w:rFonts w:ascii="Courier New" w:hAnsi="Courier New" w:cs="Courier New"/>
+          <w:sz w:val="24"/>
+          <w:szCs w:val="24"/>
+        </w:rPr>
+        <w:t xml:space="preserve">  </w:t>
+      </w:r>
+      <w:proofErr w:type="spellStart"/>
+      <w:proofErr w:type="gramStart"/>
+      <w:r>
+        <w:rPr>
+          <w:rFonts w:ascii="Courier New" w:hAnsi="Courier New" w:cs="Courier New"/>
+          <w:sz w:val="24"/>
+          <w:szCs w:val="24"/>
+        </w:rPr>
+        <w:t>pull</w:t>
+      </w:r>
+      <w:proofErr w:type="gramEnd"/>
+      <w:r>
+        <w:rPr>
+          <w:rFonts w:ascii="Courier New" w:hAnsi="Courier New" w:cs="Courier New"/>
+          <w:sz w:val="24"/>
+          <w:szCs w:val="24"/>
+        </w:rPr>
+        <w:t>_request</w:t>
+      </w:r>
+      <w:proofErr w:type="spellEnd"/>
+      <w:r>
+        <w:rPr>
+          <w:rFonts w:ascii="Courier New" w:hAnsi="Courier New" w:cs="Courier New"/>
+          <w:sz w:val="24"/>
+          <w:szCs w:val="24"/>
+        </w:rPr>
+        <w:t>:</w:t>
+      </w:r>
+    </w:p>
+    <w:p>
+      <w:pPr>
+        <w:spacing w:after="0"/>
+        <w:rPr>
+          <w:rFonts w:ascii="Courier New" w:hAnsi="Courier New" w:cs="Courier New"/>
+          <w:sz w:val="24"/>
+          <w:szCs w:val="24"/>
+        </w:rPr>
+      </w:pPr>
+    </w:p>
+    <w:p>
+      <w:pPr>
+        <w:spacing w:after="0"/>
+        <w:rPr>
+          <w:rFonts w:ascii="Courier New" w:hAnsi="Courier New" w:cs="Courier New"/>
+          <w:sz w:val="24"/>
+          <w:szCs w:val="24"/>
+        </w:rPr>
+      </w:pPr>
+      <w:proofErr w:type="spellStart"/>
+      <w:proofErr w:type="gramStart"/>
+      <w:r>
+        <w:rPr>
+          <w:rFonts w:ascii="Courier New" w:hAnsi="Courier New" w:cs="Courier New"/>
+          <w:sz w:val="24"/>
+          <w:szCs w:val="24"/>
+        </w:rPr>
+        <w:t>jobs</w:t>
+      </w:r>
+      <w:proofErr w:type="spellEnd"/>
+      <w:proofErr w:type="gramEnd"/>
+      <w:r>
+        <w:rPr>
+          <w:rFonts w:ascii="Courier New" w:hAnsi="Courier New" w:cs="Courier New"/>
+          <w:sz w:val="24"/>
+          <w:szCs w:val="24"/>
+        </w:rPr>
+        <w:t>:</w:t>
+      </w:r>
+    </w:p>
+    <w:p>
+      <w:pPr>
+        <w:spacing w:after="0"/>
+        <w:rPr>
+          <w:rFonts w:ascii="Courier New" w:hAnsi="Courier New" w:cs="Courier New"/>
+          <w:sz w:val="24"/>
+          <w:szCs w:val="24"/>
+        </w:rPr>
+      </w:pPr>
+      <w:r>
+        <w:rPr>
+          <w:rFonts w:ascii="Courier New" w:hAnsi="Courier New" w:cs="Courier New"/>
+          <w:sz w:val="24"/>
+          <w:szCs w:val="24"/>
+        </w:rPr>
+        <w:t xml:space="preserve">  </w:t>
+      </w:r>
+      <w:proofErr w:type="gramStart"/>
+      <w:r>
+        <w:rPr>
+          <w:rFonts w:ascii="Courier New" w:hAnsi="Courier New" w:cs="Courier New"/>
+          <w:sz w:val="24"/>
+          <w:szCs w:val="24"/>
+        </w:rPr>
+        <w:t>build</w:t>
+      </w:r>
+      <w:proofErr w:type="gramEnd"/>
+      <w:r>
+        <w:rPr>
+          <w:rFonts w:ascii="Courier New" w:hAnsi="Courier New" w:cs="Courier New"/>
+          <w:sz w:val="24"/>
+          <w:szCs w:val="24"/>
+        </w:rPr>
+        <w:t>-</w:t>
+      </w:r>
+      <w:proofErr w:type="spellStart"/>
+      <w:r>
+        <w:rPr>
+          <w:rFonts w:ascii="Courier New" w:hAnsi="Courier New" w:cs="Courier New"/>
+          <w:sz w:val="24"/>
+          <w:szCs w:val="24"/>
+        </w:rPr>
+        <w:t>and</w:t>
+      </w:r>
+      <w:proofErr w:type="spellEnd"/>
+      <w:r>
+        <w:rPr>
+          <w:rFonts w:ascii="Courier New" w:hAnsi="Courier New" w:cs="Courier New"/>
+          <w:sz w:val="24"/>
+          <w:szCs w:val="24"/>
+        </w:rPr>
+        <w:t>-</w:t>
+      </w:r>
+      <w:proofErr w:type="spellStart"/>
+      <w:r>
+        <w:rPr>
+          <w:rFonts w:ascii="Courier New" w:hAnsi="Courier New" w:cs="Courier New"/>
+          <w:sz w:val="24"/>
+          <w:szCs w:val="24"/>
+        </w:rPr>
+        <w:t>test</w:t>
+      </w:r>
+      <w:proofErr w:type="spellEnd"/>
+      <w:r>
+        <w:rPr>
+          <w:rFonts w:ascii="Courier New" w:hAnsi="Courier New" w:cs="Courier New"/>
+          <w:sz w:val="24"/>
+          <w:szCs w:val="24"/>
+        </w:rPr>
+        <w:t>:</w:t>
+      </w:r>
+    </w:p>
+    <w:p>
+      <w:pPr>
+        <w:spacing w:after="0"/>
+        <w:rPr>
+          <w:rFonts w:ascii="Courier New" w:hAnsi="Courier New" w:cs="Courier New"/>
+          <w:sz w:val="24"/>
+          <w:szCs w:val="24"/>
+        </w:rPr>
+      </w:pPr>
+      <w:r>
+        <w:rPr>
+          <w:rFonts w:ascii="Courier New" w:hAnsi="Courier New" w:cs="Courier New"/>
+          <w:sz w:val="24"/>
+          <w:szCs w:val="24"/>
+        </w:rPr>
+        <w:t xml:space="preserve">    </w:t>
+      </w:r>
+      <w:proofErr w:type="gramStart"/>
+      <w:r>
+        <w:rPr>
+          <w:rFonts w:ascii="Courier New" w:hAnsi="Courier New" w:cs="Courier New"/>
+          <w:sz w:val="24"/>
+          <w:szCs w:val="24"/>
+        </w:rPr>
+        <w:t>runs</w:t>
+      </w:r>
+      <w:proofErr w:type="gramEnd"/>
+      <w:r>
+        <w:rPr>
+          <w:rFonts w:ascii="Courier New" w:hAnsi="Courier New" w:cs="Courier New"/>
+          <w:sz w:val="24"/>
+          <w:szCs w:val="24"/>
+        </w:rPr>
+        <w:t>-</w:t>
+      </w:r>
+      <w:proofErr w:type="spellStart"/>
+      <w:r>
+        <w:rPr>
+          <w:rFonts w:ascii="Courier New" w:hAnsi="Courier New" w:cs="Courier New"/>
+          <w:sz w:val="24"/>
+          <w:szCs w:val="24"/>
+        </w:rPr>
+        <w:t>on</w:t>
+      </w:r>
+      <w:proofErr w:type="spellEnd"/>
+      <w:r>
+        <w:rPr>
+          <w:rFonts w:ascii="Courier New" w:hAnsi="Courier New" w:cs="Courier New"/>
+          <w:sz w:val="24"/>
+          <w:szCs w:val="24"/>
+        </w:rPr>
+        <w:t xml:space="preserve">: </w:t>
+      </w:r>
+      <w:proofErr w:type="spellStart"/>
+      <w:r>
+        <w:rPr>
+          <w:rFonts w:ascii="Courier New" w:hAnsi="Courier New" w:cs="Courier New"/>
+          <w:sz w:val="24"/>
+          <w:szCs w:val="24"/>
+        </w:rPr>
+        <w:t>windows-latest</w:t>
+      </w:r>
+      <w:proofErr w:type="spellEnd"/>
+    </w:p>
+    <w:p>
+      <w:pPr>
+        <w:spacing w:after="0"/>
+        <w:rPr>
+          <w:rFonts w:ascii="Courier New" w:hAnsi="Courier New" w:cs="Courier New"/>
+          <w:sz w:val="24"/>
+          <w:szCs w:val="24"/>
+        </w:rPr>
+      </w:pPr>
+    </w:p>
+    <w:p>
+      <w:pPr>
+        <w:spacing w:after="0"/>
+        <w:rPr>
+          <w:rFonts w:ascii="Courier New" w:hAnsi="Courier New" w:cs="Courier New"/>
+          <w:sz w:val="24"/>
+          <w:szCs w:val="24"/>
+        </w:rPr>
+      </w:pPr>
+      <w:r>
+        <w:rPr>
+          <w:rFonts w:ascii="Courier New" w:hAnsi="Courier New" w:cs="Courier New"/>
+          <w:sz w:val="24"/>
+          <w:szCs w:val="24"/>
+        </w:rPr>
+        <w:t xml:space="preserve">    </w:t>
+      </w:r>
+      <w:proofErr w:type="spellStart"/>
+      <w:proofErr w:type="gramStart"/>
+      <w:r>
+        <w:rPr>
+          <w:rFonts w:ascii="Courier New" w:hAnsi="Courier New" w:cs="Courier New"/>
+          <w:sz w:val="24"/>
+          <w:szCs w:val="24"/>
+        </w:rPr>
+        <w:t>steps</w:t>
+      </w:r>
+      <w:proofErr w:type="spellEnd"/>
+      <w:proofErr w:type="gramEnd"/>
+      <w:r>
+        <w:rPr>
+          <w:rFonts w:ascii="Courier New" w:hAnsi="Courier New" w:cs="Courier New"/>
+          <w:sz w:val="24"/>
+          <w:szCs w:val="24"/>
+        </w:rPr>
+        <w:t>:</w:t>
+      </w:r>
+    </w:p>
+    <w:p>
+      <w:pPr>
+        <w:spacing w:after="0"/>
+        <w:rPr>
+          <w:rFonts w:ascii="Courier New" w:hAnsi="Courier New" w:cs="Courier New"/>
+          <w:sz w:val="24"/>
+          <w:szCs w:val="24"/>
+        </w:rPr>
+      </w:pPr>
+      <w:r>
+        <w:rPr>
+          <w:rFonts w:ascii="Courier New" w:hAnsi="Courier New" w:cs="Courier New"/>
+          <w:sz w:val="24"/>
+          <w:szCs w:val="24"/>
+        </w:rPr>
+        <w:t xml:space="preserve">      - </w:t>
+      </w:r>
+      <w:proofErr w:type="spellStart"/>
+      <w:proofErr w:type="gramStart"/>
+      <w:r>
+        <w:rPr>
+          <w:rFonts w:ascii="Courier New" w:hAnsi="Courier New" w:cs="Courier New"/>
+          <w:sz w:val="24"/>
+          <w:szCs w:val="24"/>
+        </w:rPr>
+        <w:t>name</w:t>
+      </w:r>
+      <w:proofErr w:type="spellEnd"/>
+      <w:proofErr w:type="gramEnd"/>
+      <w:r>
+        <w:rPr>
+          <w:rFonts w:ascii="Courier New" w:hAnsi="Courier New" w:cs="Courier New"/>
+          <w:sz w:val="24"/>
+          <w:szCs w:val="24"/>
+        </w:rPr>
+        <w:t xml:space="preserve">: </w:t>
+      </w:r>
+      <w:proofErr w:type="spellStart"/>
+      <w:r>
+        <w:rPr>
+          <w:rFonts w:ascii="Courier New" w:hAnsi="Courier New" w:cs="Courier New"/>
+          <w:sz w:val="24"/>
+          <w:szCs w:val="24"/>
+        </w:rPr>
+        <w:t>Checkout</w:t>
+      </w:r>
+      <w:proofErr w:type="spellEnd"/>
+    </w:p>
+    <w:p>
+      <w:pPr>
+        <w:spacing w:after="0"/>
+        <w:rPr>
+          <w:rFonts w:ascii="Courier New" w:hAnsi="Courier New" w:cs="Courier New"/>
+          <w:sz w:val="24"/>
+          <w:szCs w:val="24"/>
+        </w:rPr>
+      </w:pPr>
+      <w:r>
+        <w:rPr>
+          <w:rFonts w:ascii="Courier New" w:hAnsi="Courier New" w:cs="Courier New"/>
+          <w:sz w:val="24"/>
+          <w:szCs w:val="24"/>
+        </w:rPr>
+        <w:t xml:space="preserve">        </w:t>
+      </w:r>
+      <w:proofErr w:type="gramStart"/>
+      <w:r>
+        <w:rPr>
+          <w:rFonts w:ascii="Courier New" w:hAnsi="Courier New" w:cs="Courier New"/>
+          <w:sz w:val="24"/>
+          <w:szCs w:val="24"/>
+        </w:rPr>
+        <w:t>uses</w:t>
+      </w:r>
+      <w:proofErr w:type="gramEnd"/>
+      <w:r>
+        <w:rPr>
+          <w:rFonts w:ascii="Courier New" w:hAnsi="Courier New" w:cs="Courier New"/>
+          <w:sz w:val="24"/>
+          <w:szCs w:val="24"/>
+        </w:rPr>
+        <w:t xml:space="preserve">: </w:t>
+      </w:r>
+      <w:proofErr w:type="spellStart"/>
+      <w:r>
+        <w:rPr>
+          <w:rFonts w:ascii="Courier New" w:hAnsi="Courier New" w:cs="Courier New"/>
+          <w:sz w:val="24"/>
+          <w:szCs w:val="24"/>
+        </w:rPr>
+        <w:t>actions</w:t>
+      </w:r>
+      <w:proofErr w:type="spellEnd"/>
+      <w:r>
+        <w:rPr>
+          <w:rFonts w:ascii="Courier New" w:hAnsi="Courier New" w:cs="Courier New"/>
+          <w:sz w:val="24"/>
+          <w:szCs w:val="24"/>
+        </w:rPr>
+        <w:t>/checkout@v4</w:t>
+      </w:r>
+    </w:p>
+    <w:p>
+      <w:pPr>
+        <w:spacing w:after="0"/>
+        <w:rPr>
+          <w:rFonts w:ascii="Courier New" w:hAnsi="Courier New" w:cs="Courier New"/>
+          <w:sz w:val="24"/>
+          <w:szCs w:val="24"/>
+        </w:rPr>
+      </w:pPr>
+    </w:p>
+    <w:p>
+      <w:pPr>
+        <w:spacing w:after="0"/>
+        <w:rPr>
+          <w:rFonts w:ascii="Courier New" w:hAnsi="Courier New" w:cs="Courier New"/>
+          <w:sz w:val="24"/>
+          <w:szCs w:val="24"/>
+        </w:rPr>
+      </w:pPr>
+      <w:r>
+        <w:rPr>
+          <w:rFonts w:ascii="Courier New" w:hAnsi="Courier New" w:cs="Courier New"/>
+          <w:sz w:val="24"/>
+          <w:szCs w:val="24"/>
+        </w:rPr>
+        <w:t xml:space="preserve">      - </w:t>
+      </w:r>
+      <w:proofErr w:type="spellStart"/>
+      <w:proofErr w:type="gramStart"/>
+      <w:r>
+        <w:rPr>
+          <w:rFonts w:ascii="Courier New" w:hAnsi="Courier New" w:cs="Courier New"/>
+          <w:sz w:val="24"/>
+          <w:szCs w:val="24"/>
+        </w:rPr>
+        <w:t>name</w:t>
+      </w:r>
+      <w:proofErr w:type="spellEnd"/>
+      <w:proofErr w:type="gramEnd"/>
+      <w:r>
+        <w:rPr>
+          <w:rFonts w:ascii="Courier New" w:hAnsi="Courier New" w:cs="Courier New"/>
+          <w:sz w:val="24"/>
+          <w:szCs w:val="24"/>
+        </w:rPr>
+        <w:t xml:space="preserve">: Setup </w:t>
+      </w:r>
+      <w:proofErr w:type="spellStart"/>
+      <w:r>
+        <w:rPr>
+          <w:rFonts w:ascii="Courier New" w:hAnsi="Courier New" w:cs="Courier New"/>
+          <w:sz w:val="24"/>
+          <w:szCs w:val="24"/>
+        </w:rPr>
+        <w:t>NuGet</w:t>
+      </w:r>
+      <w:proofErr w:type="spellEnd"/>
+    </w:p>
+    <w:p>
+      <w:pPr>
+        <w:spacing w:after="0"/>
+        <w:rPr>
+          <w:rFonts w:ascii="Courier New" w:hAnsi="Courier New" w:cs="Courier New"/>
+          <w:sz w:val="24"/>
+          <w:szCs w:val="24"/>
+        </w:rPr>
+      </w:pPr>
+      <w:r>
+        <w:rPr>
+          <w:rFonts w:ascii="Courier New" w:hAnsi="Courier New" w:cs="Courier New"/>
+          <w:sz w:val="24"/>
+          <w:szCs w:val="24"/>
+        </w:rPr>
+        <w:t xml:space="preserve">        </w:t>
+      </w:r>
+      <w:proofErr w:type="gramStart"/>
+      <w:r>
+        <w:rPr>
+          <w:rFonts w:ascii="Courier New" w:hAnsi="Courier New" w:cs="Courier New"/>
+          <w:sz w:val="24"/>
+          <w:szCs w:val="24"/>
+        </w:rPr>
+        <w:t>uses</w:t>
+      </w:r>
+      <w:proofErr w:type="gramEnd"/>
+      <w:r>
+        <w:rPr>
+          <w:rFonts w:ascii="Courier New" w:hAnsi="Courier New" w:cs="Courier New"/>
+          <w:sz w:val="24"/>
+          <w:szCs w:val="24"/>
+        </w:rPr>
+        <w:t xml:space="preserve">: </w:t>
+      </w:r>
+      <w:proofErr w:type="spellStart"/>
+      <w:r>
+        <w:rPr>
+          <w:rFonts w:ascii="Courier New" w:hAnsi="Courier New" w:cs="Courier New"/>
+          <w:sz w:val="24"/>
+          <w:szCs w:val="24"/>
+        </w:rPr>
+        <w:t>NuGet</w:t>
+      </w:r>
+      <w:proofErr w:type="spellEnd"/>
+      <w:r>
+        <w:rPr>
+          <w:rFonts w:ascii="Courier New" w:hAnsi="Courier New" w:cs="Courier New"/>
+          <w:sz w:val="24"/>
+          <w:szCs w:val="24"/>
+        </w:rPr>
+        <w:t>/setup-nuget@v2</w:t>
+      </w:r>
+    </w:p>
+    <w:p>
+      <w:pPr>
+        <w:spacing w:after="0"/>
+        <w:rPr>
+          <w:rFonts w:ascii="Courier New" w:hAnsi="Courier New" w:cs="Courier New"/>
+          <w:sz w:val="24"/>
+          <w:szCs w:val="24"/>
+        </w:rPr>
+      </w:pPr>
+    </w:p>
+    <w:p>
+      <w:pPr>
+        <w:spacing w:after="0"/>
+        <w:rPr>
+          <w:rFonts w:ascii="Courier New" w:hAnsi="Courier New" w:cs="Courier New"/>
+          <w:sz w:val="24"/>
+          <w:szCs w:val="24"/>
+        </w:rPr>
+      </w:pPr>
+      <w:r>
+        <w:rPr>
+          <w:rFonts w:ascii="Courier New" w:hAnsi="Courier New" w:cs="Courier New"/>
+          <w:sz w:val="24"/>
+          <w:szCs w:val="24"/>
+        </w:rPr>
+        <w:t xml:space="preserve">      - </w:t>
+      </w:r>
+      <w:proofErr w:type="spellStart"/>
+      <w:proofErr w:type="gramStart"/>
+      <w:r>
+        <w:rPr>
+          <w:rFonts w:ascii="Courier New" w:hAnsi="Courier New" w:cs="Courier New"/>
+          <w:sz w:val="24"/>
+          <w:szCs w:val="24"/>
+        </w:rPr>
+        <w:t>name</w:t>
+      </w:r>
+      <w:proofErr w:type="spellEnd"/>
+      <w:proofErr w:type="gramEnd"/>
+      <w:r>
+        <w:rPr>
+          <w:rFonts w:ascii="Courier New" w:hAnsi="Courier New" w:cs="Courier New"/>
+          <w:sz w:val="24"/>
+          <w:szCs w:val="24"/>
+        </w:rPr>
+        <w:t xml:space="preserve">: Setup </w:t>
+      </w:r>
+      <w:proofErr w:type="spellStart"/>
+      <w:r>
+        <w:rPr>
+          <w:rFonts w:ascii="Courier New" w:hAnsi="Courier New" w:cs="Courier New"/>
+          <w:sz w:val="24"/>
+          <w:szCs w:val="24"/>
+        </w:rPr>
+        <w:t>MSBuild</w:t>
+      </w:r>
+      <w:proofErr w:type="spellEnd"/>
+    </w:p>
+    <w:p>
+      <w:pPr>
+        <w:spacing w:after="0"/>
+        <w:rPr>
+          <w:rFonts w:ascii="Courier New" w:hAnsi="Courier New" w:cs="Courier New"/>
+          <w:sz w:val="24"/>
+          <w:szCs w:val="24"/>
+        </w:rPr>
+      </w:pPr>
+      <w:r>
+        <w:rPr>
+          <w:rFonts w:ascii="Courier New" w:hAnsi="Courier New" w:cs="Courier New"/>
+          <w:sz w:val="24"/>
+          <w:szCs w:val="24"/>
+        </w:rPr>
+        <w:t xml:space="preserve">        </w:t>
+      </w:r>
+      <w:proofErr w:type="gramStart"/>
+      <w:r>
+        <w:rPr>
+          <w:rFonts w:ascii="Courier New" w:hAnsi="Courier New" w:cs="Courier New"/>
+          <w:sz w:val="24"/>
+          <w:szCs w:val="24"/>
+        </w:rPr>
+        <w:t>uses</w:t>
+      </w:r>
+      <w:proofErr w:type="gramEnd"/>
+      <w:r>
+        <w:rPr>
+          <w:rFonts w:ascii="Courier New" w:hAnsi="Courier New" w:cs="Courier New"/>
+          <w:sz w:val="24"/>
+          <w:szCs w:val="24"/>
+        </w:rPr>
+        <w:t xml:space="preserve">: </w:t>
+      </w:r>
+      <w:proofErr w:type="spellStart"/>
+      <w:r>
+        <w:rPr>
+          <w:rFonts w:ascii="Courier New" w:hAnsi="Courier New" w:cs="Courier New"/>
+          <w:sz w:val="24"/>
+          <w:szCs w:val="24"/>
+        </w:rPr>
+        <w:t>microsoft</w:t>
+      </w:r>
+      <w:proofErr w:type="spellEnd"/>
+      <w:r>
+        <w:rPr>
+          <w:rFonts w:ascii="Courier New" w:hAnsi="Courier New" w:cs="Courier New"/>
+          <w:sz w:val="24"/>
+          <w:szCs w:val="24"/>
+        </w:rPr>
+        <w:t>/setup-msbuild@v2</w:t>
+      </w:r>
+    </w:p>
+    <w:p>
+      <w:pPr>
+        <w:spacing w:after="0"/>
+        <w:rPr>
+          <w:rFonts w:ascii="Courier New" w:hAnsi="Courier New" w:cs="Courier New"/>
+          <w:sz w:val="24"/>
+          <w:szCs w:val="24"/>
+        </w:rPr>
+      </w:pPr>
+    </w:p>
+    <w:p>
+      <w:pPr>
+        <w:spacing w:after="0"/>
+        <w:rPr>
+          <w:rFonts w:ascii="Courier New" w:hAnsi="Courier New" w:cs="Courier New"/>
+          <w:sz w:val="24"/>
+          <w:szCs w:val="24"/>
+        </w:rPr>
+      </w:pPr>
+      <w:r>
+        <w:rPr>
+          <w:rFonts w:ascii="Courier New" w:hAnsi="Courier New" w:cs="Courier New"/>
+          <w:sz w:val="24"/>
+          <w:szCs w:val="24"/>
+        </w:rPr>
+        <w:t xml:space="preserve">      - </w:t>
+      </w:r>
+      <w:proofErr w:type="spellStart"/>
+      <w:proofErr w:type="gramStart"/>
+      <w:r>
+        <w:rPr>
+          <w:rFonts w:ascii="Courier New" w:hAnsi="Courier New" w:cs="Courier New"/>
+          <w:sz w:val="24"/>
+          <w:szCs w:val="24"/>
+        </w:rPr>
+        <w:t>name</w:t>
+      </w:r>
+      <w:proofErr w:type="spellEnd"/>
+      <w:proofErr w:type="gramEnd"/>
+      <w:r>
+        <w:rPr>
+          <w:rFonts w:ascii="Courier New" w:hAnsi="Courier New" w:cs="Courier New"/>
+          <w:sz w:val="24"/>
+          <w:szCs w:val="24"/>
+        </w:rPr>
+        <w:t xml:space="preserve">: </w:t>
+      </w:r>
+      <w:proofErr w:type="spellStart"/>
+      <w:r>
+        <w:rPr>
+          <w:rFonts w:ascii="Courier New" w:hAnsi="Courier New" w:cs="Courier New"/>
+          <w:sz w:val="24"/>
+          <w:szCs w:val="24"/>
+        </w:rPr>
+        <w:t>Restore</w:t>
+      </w:r>
+      <w:proofErr w:type="spellEnd"/>
+      <w:r>
+        <w:rPr>
+          <w:rFonts w:ascii="Courier New" w:hAnsi="Courier New" w:cs="Courier New"/>
+          <w:sz w:val="24"/>
+          <w:szCs w:val="24"/>
+        </w:rPr>
+        <w:t xml:space="preserve"> </w:t>
+      </w:r>
+      <w:proofErr w:type="spellStart"/>
+      <w:r>
+        <w:rPr>
+          <w:rFonts w:ascii="Courier New" w:hAnsi="Courier New" w:cs="Courier New"/>
+          <w:sz w:val="24"/>
+          <w:szCs w:val="24"/>
+        </w:rPr>
+        <w:t>NuGet</w:t>
+      </w:r>
+      <w:proofErr w:type="spellEnd"/>
+      <w:r>
+        <w:rPr>
+          <w:rFonts w:ascii="Courier New" w:hAnsi="Courier New" w:cs="Courier New"/>
+          <w:sz w:val="24"/>
+          <w:szCs w:val="24"/>
+        </w:rPr>
+        <w:t xml:space="preserve"> </w:t>
+      </w:r>
+      <w:proofErr w:type="spellStart"/>
+      <w:r>
+        <w:rPr>
+          <w:rFonts w:ascii="Courier New" w:hAnsi="Courier New" w:cs="Courier New"/>
+          <w:sz w:val="24"/>
+          <w:szCs w:val="24"/>
+        </w:rPr>
+        <w:t>packages</w:t>
+      </w:r>
+      <w:proofErr w:type="spellEnd"/>
+    </w:p>
+    <w:p>
+      <w:pPr>
+        <w:spacing w:after="0"/>
+        <w:rPr>
+          <w:rFonts w:ascii="Courier New" w:hAnsi="Courier New" w:cs="Courier New"/>
+          <w:sz w:val="24"/>
+          <w:szCs w:val="24"/>
+        </w:rPr>
+      </w:pPr>
+      <w:r>
+        <w:rPr>
+          <w:rFonts w:ascii="Courier New" w:hAnsi="Courier New" w:cs="Courier New"/>
+          <w:sz w:val="24"/>
+          <w:szCs w:val="24"/>
+        </w:rPr>
+        <w:t xml:space="preserve">        </w:t>
+      </w:r>
+      <w:proofErr w:type="spellStart"/>
+      <w:proofErr w:type="gramStart"/>
+      <w:r>
+        <w:rPr>
+          <w:rFonts w:ascii="Courier New" w:hAnsi="Courier New" w:cs="Courier New"/>
+          <w:sz w:val="24"/>
+          <w:szCs w:val="24"/>
+        </w:rPr>
+        <w:t>run</w:t>
+      </w:r>
+      <w:proofErr w:type="spellEnd"/>
+      <w:proofErr w:type="gramEnd"/>
+      <w:r>
+        <w:rPr>
+          <w:rFonts w:ascii="Courier New" w:hAnsi="Courier New" w:cs="Courier New"/>
+          <w:sz w:val="24"/>
+          <w:szCs w:val="24"/>
+        </w:rPr>
+        <w:t xml:space="preserve">: </w:t>
+      </w:r>
+      <w:proofErr w:type="spellStart"/>
+      <w:r>
+        <w:rPr>
+          <w:rFonts w:ascii="Courier New" w:hAnsi="Courier New" w:cs="Courier New"/>
+          <w:sz w:val="24"/>
+          <w:szCs w:val="24"/>
+        </w:rPr>
+        <w:t>nuget</w:t>
+      </w:r>
+      <w:proofErr w:type="spellEnd"/>
+      <w:r>
+        <w:rPr>
+          <w:rFonts w:ascii="Courier New" w:hAnsi="Courier New" w:cs="Courier New"/>
+          <w:sz w:val="24"/>
+          <w:szCs w:val="24"/>
+        </w:rPr>
+        <w:t xml:space="preserve"> </w:t>
+      </w:r>
+      <w:proofErr w:type="spellStart"/>
+      <w:r>
+        <w:rPr>
+          <w:rFonts w:ascii="Courier New" w:hAnsi="Courier New" w:cs="Courier New"/>
+          <w:sz w:val="24"/>
+          <w:szCs w:val="24"/>
+        </w:rPr>
+        <w:t>restore</w:t>
+      </w:r>
+      <w:proofErr w:type="spellEnd"/>
+      <w:r>
+        <w:rPr>
+          <w:rFonts w:ascii="Courier New" w:hAnsi="Courier New" w:cs="Courier New"/>
+          <w:sz w:val="24"/>
+          <w:szCs w:val="24"/>
+        </w:rPr>
+        <w:t xml:space="preserve"> App_WebForm.sln</w:t>
+      </w:r>
+    </w:p>
+    <w:p>
+      <w:pPr>
+        <w:spacing w:after="0"/>
+        <w:rPr>
+          <w:rFonts w:ascii="Courier New" w:hAnsi="Courier New" w:cs="Courier New"/>
+          <w:sz w:val="24"/>
+          <w:szCs w:val="24"/>
+        </w:rPr>
+      </w:pPr>
+    </w:p>
+    <w:p>
+      <w:pPr>
+        <w:spacing w:after="0"/>
+        <w:rPr>
+          <w:rFonts w:ascii="Courier New" w:hAnsi="Courier New" w:cs="Courier New"/>
+          <w:sz w:val="24"/>
+          <w:szCs w:val="24"/>
+        </w:rPr>
+      </w:pPr>
+      <w:r>
+        <w:rPr>
+          <w:rFonts w:ascii="Courier New" w:hAnsi="Courier New" w:cs="Courier New"/>
+          <w:sz w:val="24"/>
+          <w:szCs w:val="24"/>
+        </w:rPr>
+        <w:t xml:space="preserve">      - </w:t>
+      </w:r>
+      <w:proofErr w:type="spellStart"/>
+      <w:proofErr w:type="gramStart"/>
+      <w:r>
+        <w:rPr>
+          <w:rFonts w:ascii="Courier New" w:hAnsi="Courier New" w:cs="Courier New"/>
+          <w:sz w:val="24"/>
+          <w:szCs w:val="24"/>
+        </w:rPr>
+        <w:t>name</w:t>
+      </w:r>
+      <w:proofErr w:type="spellEnd"/>
+      <w:proofErr w:type="gramEnd"/>
+      <w:r>
+        <w:rPr>
+          <w:rFonts w:ascii="Courier New" w:hAnsi="Courier New" w:cs="Courier New"/>
+          <w:sz w:val="24"/>
+          <w:szCs w:val="24"/>
+        </w:rPr>
+        <w:t xml:space="preserve">: Build </w:t>
+      </w:r>
+      <w:proofErr w:type="spellStart"/>
+      <w:r>
+        <w:rPr>
+          <w:rFonts w:ascii="Courier New" w:hAnsi="Courier New" w:cs="Courier New"/>
+          <w:sz w:val="24"/>
+          <w:szCs w:val="24"/>
+        </w:rPr>
+        <w:t>Solution</w:t>
+      </w:r>
+      <w:proofErr w:type="spellEnd"/>
+    </w:p>
+    <w:p>
+      <w:pPr>
+        <w:spacing w:after="0"/>
+        <w:rPr>
+          <w:rFonts w:ascii="Courier New" w:hAnsi="Courier New" w:cs="Courier New"/>
+          <w:sz w:val="24"/>
+          <w:szCs w:val="24"/>
+        </w:rPr>
+      </w:pPr>
+      <w:r>
+        <w:rPr>
+          <w:rFonts w:ascii="Courier New" w:hAnsi="Courier New" w:cs="Courier New"/>
+          <w:sz w:val="24"/>
+          <w:szCs w:val="24"/>
+        </w:rPr>
+        <w:t xml:space="preserve">        </w:t>
+      </w:r>
+      <w:proofErr w:type="spellStart"/>
+      <w:proofErr w:type="gramStart"/>
+      <w:r>
+        <w:rPr>
+          <w:rFonts w:ascii="Courier New" w:hAnsi="Courier New" w:cs="Courier New"/>
+          <w:sz w:val="24"/>
+          <w:szCs w:val="24"/>
+        </w:rPr>
+        <w:t>run</w:t>
+      </w:r>
+      <w:proofErr w:type="spellEnd"/>
+      <w:proofErr w:type="gramEnd"/>
+      <w:r>
+        <w:rPr>
+          <w:rFonts w:ascii="Courier New" w:hAnsi="Courier New" w:cs="Courier New"/>
+          <w:sz w:val="24"/>
+          <w:szCs w:val="24"/>
+        </w:rPr>
+        <w:t xml:space="preserve">: </w:t>
+      </w:r>
+      <w:proofErr w:type="spellStart"/>
+      <w:r>
+        <w:rPr>
+          <w:rFonts w:ascii="Courier New" w:hAnsi="Courier New" w:cs="Courier New"/>
+          <w:sz w:val="24"/>
+          <w:szCs w:val="24"/>
+        </w:rPr>
+        <w:t>msbuild</w:t>
+      </w:r>
+      <w:proofErr w:type="spellEnd"/>
+      <w:r>
+        <w:rPr>
+          <w:rFonts w:ascii="Courier New" w:hAnsi="Courier New" w:cs="Courier New"/>
+          <w:sz w:val="24"/>
+          <w:szCs w:val="24"/>
+        </w:rPr>
+        <w:t xml:space="preserve"> App_WebForm.sln /</w:t>
+      </w:r>
+      <w:proofErr w:type="spellStart"/>
+      <w:r>
+        <w:rPr>
+          <w:rFonts w:ascii="Courier New" w:hAnsi="Courier New" w:cs="Courier New"/>
+          <w:sz w:val="24"/>
+          <w:szCs w:val="24"/>
+        </w:rPr>
+        <w:t>p:Configuration</w:t>
+      </w:r>
+      <w:proofErr w:type="spellEnd"/>
+      <w:r>
+        <w:rPr>
+          <w:rFonts w:ascii="Courier New" w:hAnsi="Courier New" w:cs="Courier New"/>
+          <w:sz w:val="24"/>
+          <w:szCs w:val="24"/>
+        </w:rPr>
+        <w:t>=Release</w:t>
+      </w:r>
+    </w:p>
+    <w:p>
+      <w:pPr>
+        <w:spacing w:after="0"/>
+        <w:rPr>
+          <w:rFonts w:ascii="Courier New" w:hAnsi="Courier New" w:cs="Courier New"/>
+          <w:sz w:val="24"/>
+          <w:szCs w:val="24"/>
+        </w:rPr>
+      </w:pPr>
+    </w:p>
+    <w:p>
+      <w:pPr>
+        <w:spacing w:after="0"/>
+        <w:rPr>
+          <w:rFonts w:ascii="Courier New" w:hAnsi="Courier New" w:cs="Courier New"/>
+          <w:sz w:val="24"/>
+          <w:szCs w:val="24"/>
+        </w:rPr>
+      </w:pPr>
+      <w:r>
+        <w:rPr>
+          <w:rFonts w:ascii="Courier New" w:hAnsi="Courier New" w:cs="Courier New"/>
+          <w:sz w:val="24"/>
+          <w:szCs w:val="24"/>
+        </w:rPr>
+        <w:t xml:space="preserve">      - </w:t>
+      </w:r>
+      <w:proofErr w:type="spellStart"/>
+      <w:proofErr w:type="gramStart"/>
+      <w:r>
+        <w:rPr>
+          <w:rFonts w:ascii="Courier New" w:hAnsi="Courier New" w:cs="Courier New"/>
+          <w:sz w:val="24"/>
+          <w:szCs w:val="24"/>
+        </w:rPr>
+        <w:t>name</w:t>
+      </w:r>
+      <w:proofErr w:type="spellEnd"/>
+      <w:proofErr w:type="gramEnd"/>
+      <w:r>
+        <w:rPr>
+          <w:rFonts w:ascii="Courier New" w:hAnsi="Courier New" w:cs="Courier New"/>
+          <w:sz w:val="24"/>
+          <w:szCs w:val="24"/>
+        </w:rPr>
+        <w:t xml:space="preserve">: </w:t>
+      </w:r>
+      <w:proofErr w:type="spellStart"/>
+      <w:r>
+        <w:rPr>
+          <w:rFonts w:ascii="Courier New" w:hAnsi="Courier New" w:cs="Courier New"/>
+          <w:sz w:val="24"/>
+          <w:szCs w:val="24"/>
+        </w:rPr>
+        <w:t>Run</w:t>
+      </w:r>
+      <w:proofErr w:type="spellEnd"/>
+      <w:r>
+        <w:rPr>
+          <w:rFonts w:ascii="Courier New" w:hAnsi="Courier New" w:cs="Courier New"/>
+          <w:sz w:val="24"/>
+          <w:szCs w:val="24"/>
+        </w:rPr>
+        <w:t xml:space="preserve"> </w:t>
+      </w:r>
+      <w:proofErr w:type="spellStart"/>
+      <w:r>
+        <w:rPr>
+          <w:rFonts w:ascii="Courier New" w:hAnsi="Courier New" w:cs="Courier New"/>
+          <w:sz w:val="24"/>
+          <w:szCs w:val="24"/>
+        </w:rPr>
+        <w:t>Tests</w:t>
+      </w:r>
+      <w:proofErr w:type="spellEnd"/>
+    </w:p>
+    <w:p>
+      <w:pPr>
+        <w:spacing w:after="0"/>
+        <w:rPr>
+          <w:rFonts w:ascii="Courier New" w:hAnsi="Courier New" w:cs="Courier New"/>
+          <w:sz w:val="24"/>
+          <w:szCs w:val="24"/>
+        </w:rPr>
+      </w:pPr>
+      <w:r>
+        <w:rPr>
+          <w:rFonts w:ascii="Courier New" w:hAnsi="Courier New" w:cs="Courier New"/>
+          <w:sz w:val="24"/>
+          <w:szCs w:val="24"/>
+        </w:rPr>
+        <w:t xml:space="preserve">        </w:t>
+      </w:r>
+      <w:proofErr w:type="spellStart"/>
+      <w:proofErr w:type="gramStart"/>
+      <w:r>
+        <w:rPr>
+          <w:rFonts w:ascii="Courier New" w:hAnsi="Courier New" w:cs="Courier New"/>
+          <w:sz w:val="24"/>
+          <w:szCs w:val="24"/>
+        </w:rPr>
+        <w:t>run</w:t>
+      </w:r>
+      <w:proofErr w:type="spellEnd"/>
+      <w:proofErr w:type="gramEnd"/>
+      <w:r>
+        <w:rPr>
+          <w:rFonts w:ascii="Courier New" w:hAnsi="Courier New" w:cs="Courier New"/>
+          <w:sz w:val="24"/>
+          <w:szCs w:val="24"/>
+        </w:rPr>
+        <w:t>: |</w:t>
+      </w:r>
+    </w:p>
+    <w:p>
+      <w:pPr>
+        <w:spacing w:after="0"/>
+        <w:rPr>
+          <w:rFonts w:ascii="Courier New" w:hAnsi="Courier New" w:cs="Courier New"/>
+          <w:sz w:val="24"/>
+          <w:szCs w:val="24"/>
+        </w:rPr>
+      </w:pPr>
+      <w:r>
+        <w:rPr>
+          <w:rFonts w:ascii="Courier New" w:hAnsi="Courier New" w:cs="Courier New"/>
+          <w:sz w:val="24"/>
+          <w:szCs w:val="24"/>
+        </w:rPr>
+        <w:t xml:space="preserve">          vstest.console.exe **\bin\Release\*Tests.dll</w:t>
+      </w:r>
+    </w:p>
+    <w:p>
+      <w:pPr>
+        <w:spacing w:after="0"/>
+        <w:rPr>
+          <w:rFonts w:ascii="Arial" w:hAnsi="Arial" w:cs="Arial"/>
+          <w:sz w:val="24"/>
+          <w:szCs w:val="24"/>
+        </w:rPr>
+      </w:pPr>
+    </w:p>
+    <w:p>
+      <w:pPr>
+        <w:spacing w:after="0"/>
+        <w:rPr>
+          <w:rFonts w:ascii="Arial" w:hAnsi="Arial" w:cs="Arial"/>
+          <w:sz w:val="24"/>
+          <w:szCs w:val="24"/>
+        </w:rPr>
+      </w:pPr>
+    </w:p>
+    <w:p>
+      <w:pPr>
+        <w:spacing w:after="0"/>
+        <w:rPr>
+          <w:rFonts w:ascii="Arial" w:hAnsi="Arial" w:cs="Arial"/>
+          <w:sz w:val="24"/>
+          <w:szCs w:val="24"/>
+        </w:rPr>
+      </w:pPr>
+    </w:p>
+    <w:p>
+      <w:pPr>
+        <w:spacing w:after="0"/>
+        <w:rPr>
+          <w:rFonts w:ascii="Arial" w:hAnsi="Arial" w:cs="Arial"/>
+          <w:sz w:val="24"/>
+          <w:szCs w:val="24"/>
+        </w:rPr>
+      </w:pPr>
+    </w:p>
+    <w:p>
+      <w:pPr>
+        <w:pStyle w:val="Ttulo1"/>
+      </w:pPr>
+      <w:r>
+        <w:lastRenderedPageBreak/>
+        <w:t>Se</w:t>
+      </w:r>
+      <w:r>
+        <w:t xml:space="preserve"> usa</w:t>
+      </w:r>
+      <w:r>
+        <w:t>r</w:t>
+      </w:r>
+      <w:r>
+        <w:t xml:space="preserve"> </w:t>
+      </w:r>
+      <w:proofErr w:type="spellStart"/>
+      <w:r>
+        <w:t>Azure</w:t>
+      </w:r>
+      <w:proofErr w:type="spellEnd"/>
+      <w:r>
+        <w:t xml:space="preserve"> </w:t>
+      </w:r>
+      <w:proofErr w:type="spellStart"/>
+      <w:r>
+        <w:t>DevOps</w:t>
+      </w:r>
+      <w:proofErr w:type="spellEnd"/>
+      <w:r>
+        <w:t>...</w:t>
+      </w:r>
+    </w:p>
+    <w:p>
+      <w:pPr>
+        <w:pStyle w:val="NormalWeb"/>
+      </w:pPr>
+      <w:r>
+        <w:t xml:space="preserve">O conceito é o mesmo, mas o arquivo é </w:t>
+      </w:r>
+      <w:proofErr w:type="spellStart"/>
+      <w:r>
+        <w:rPr>
+          <w:rStyle w:val="CdigoHTML"/>
+        </w:rPr>
+        <w:t>azure-pipelines.yml</w:t>
+      </w:r>
+      <w:proofErr w:type="spellEnd"/>
+      <w:r>
+        <w:t xml:space="preserve"> e você configura no portal do </w:t>
+      </w:r>
+      <w:proofErr w:type="spellStart"/>
+      <w:r>
+        <w:t>Azure</w:t>
+      </w:r>
+      <w:proofErr w:type="spellEnd"/>
+      <w:r>
+        <w:t xml:space="preserve"> </w:t>
+      </w:r>
+      <w:proofErr w:type="spellStart"/>
+      <w:r>
+        <w:t>DevOps</w:t>
+      </w:r>
+      <w:proofErr w:type="spellEnd"/>
+      <w:r>
+        <w:t xml:space="preserve">. </w:t>
+      </w:r>
+    </w:p>
+    <w:p>
+      <w:pPr>
+        <w:spacing w:after="0"/>
+      </w:pPr>
+    </w:p>
+    <w:p>
+      <w:pPr>
+        <w:spacing w:after="0"/>
+      </w:pPr>
+    </w:p>
+    <w:p>
+      <w:pPr>
+        <w:spacing w:after="0"/>
+      </w:pPr>
+    </w:p>
+    <w:p>
+      <w:pPr>
+        <w:spacing w:after="0"/>
+      </w:pPr>
+    </w:p>
+    <w:p>
+      <w:pPr>
+        <w:spacing w:after="0"/>
+      </w:pPr>
+    </w:p>
+    <w:p>
+      <w:pPr>
+        <w:spacing w:after="0"/>
+      </w:pPr>
+    </w:p>
+    <w:p>
+      <w:pPr>
+        <w:spacing w:after="0"/>
+      </w:pPr>
+    </w:p>
+    <w:p>
+      <w:pPr>
+        <w:spacing w:after="0"/>
+      </w:pPr>
+    </w:p>
+    <w:p>
+      <w:bookmarkStart w:id="0" w:name="_GoBack"/>
+      <w:bookmarkEnd w:id="0"/>
       <w:r>
         <w:br w:type="page"/>
       </w:r>
@@ -3065,6 +6833,61 @@
         <w:t>Se houver exceção inesperada → Teste falhou</w:t>
       </w:r>
     </w:p>
+    <w:p>
+      <w:r>
+        <w:br w:type="page"/>
+      </w:r>
+    </w:p>
+    <w:p>
+      <w:proofErr w:type="spellStart"/>
+      <w:r>
+        <w:lastRenderedPageBreak/>
+        <w:t>Sadf</w:t>
+      </w:r>
+      <w:proofErr w:type="spellEnd"/>
+    </w:p>
+    <w:p>
+      <w:pPr>
+        <w:pStyle w:val="NormalWeb"/>
+      </w:pPr>
+      <w:r>
+        <w:t>Vá para:</w:t>
+      </w:r>
+    </w:p>
+    <w:p>
+      <w:pPr>
+        <w:pStyle w:val="NormalWeb"/>
+      </w:pPr>
+      <w:r>
+        <w:rPr>
+          <w:rFonts w:ascii="Segoe UI Symbol" w:hAnsi="Segoe UI Symbol" w:cs="Segoe UI Symbol"/>
+        </w:rPr>
+        <w:t>👉</w:t>
+      </w:r>
+      <w:r>
+        <w:t xml:space="preserve"> </w:t>
+      </w:r>
+      <w:hyperlink r:id="rId7" w:tgtFrame="_new" w:history="1">
+        <w:r>
+          <w:rPr>
+            <w:rStyle w:val="Hyperlink"/>
+          </w:rPr>
+          <w:t>https</w:t>
+        </w:r>
+        <w:r>
+          <w:rPr>
+            <w:rStyle w:val="Hyperlink"/>
+          </w:rPr>
+          <w:t>:</w:t>
+        </w:r>
+        <w:r>
+          <w:rPr>
+            <w:rStyle w:val="Hyperlink"/>
+          </w:rPr>
+          <w:t>//github.com</w:t>
+        </w:r>
+      </w:hyperlink>
+    </w:p>
     <w:p/>
     <w:p/>
     <w:p/>
@@ -9431,7 +13254,6 @@
       <w:r>
         <w:t xml:space="preserve">Quando chegarmos lá, sua base de </w:t>
       </w:r>
-      <w:bookmarkStart w:id="0" w:name="_GoBack"/>
       <w:proofErr w:type="spellStart"/>
       <w:r>
         <w:t>unit</w:t>
@@ -9454,11 +13276,7 @@
       </w:r>
       <w:proofErr w:type="spellEnd"/>
       <w:r>
-        <w:t xml:space="preserve"> </w:t>
-      </w:r>
-      <w:bookmarkEnd w:id="0"/>
-      <w:r>
-        <w:t>já vai estar sólida.</w:t>
+        <w:t xml:space="preserve"> já vai estar sólida.</w:t>
       </w:r>
     </w:p>
     <w:p>
@@ -9683,10 +13501,10 @@
             <v:path o:extrusionok="f" gradientshapeok="t" o:connecttype="rect"/>
             <o:lock v:ext="edit" aspectratio="t"/>
           </v:shapetype>
-          <v:shape id="_x0000_i1042" type="#_x0000_t75" style="width:132.6pt;height:57pt" o:ole="">
-            <v:imagedata r:id="rId7" o:title=""/>
+          <v:shape id="_x0000_i1041" type="#_x0000_t75" style="width:132.6pt;height:57pt" o:ole="">
+            <v:imagedata r:id="rId8" o:title=""/>
           </v:shape>
-          <w:control r:id="rId8" w:name="DefaultOcxName" w:shapeid="_x0000_i1042"/>
+          <w:control r:id="rId9" w:name="DefaultOcxName" w:shapeid="_x0000_i1041"/>
         </w:object>
       </w:r>
     </w:p>
@@ -9712,6 +13530,155 @@
 <file path=word/numbering.xml><?xml version="1.0" encoding="utf-8"?>
 <w:numbering xmlns:wpc="http://schemas.microsoft.com/office/word/2010/wordprocessingCanvas" xmlns:mc="http://schemas.openxmlformats.org/markup-compatibility/2006" xmlns:o="urn:schemas-microsoft-com:office:office" xmlns:r="http://schemas.openxmlformats.org/officeDocument/2006/relationships" xmlns:m="http://schemas.openxmlformats.org/officeDocument/2006/math" xmlns:v="urn:schemas-microsoft-com:vml" xmlns:wp14="http://schemas.microsoft.com/office/word/2010/wordprocessingDrawing" xmlns:wp="http://schemas.openxmlformats.org/drawingml/2006/wordprocessingDrawing" xmlns:w10="urn:schemas-microsoft-com:office:word" xmlns:w="http://schemas.openxmlformats.org/wordprocessingml/2006/main" xmlns:w14="http://schemas.microsoft.com/office/word/2010/wordml" xmlns:w15="http://schemas.microsoft.com/office/word/2012/wordml" xmlns:wpg="http://schemas.microsoft.com/office/word/2010/wordprocessingGroup" xmlns:wpi="http://schemas.microsoft.com/office/word/2010/wordprocessingInk" xmlns:wne="http://schemas.microsoft.com/office/word/2006/wordml" xmlns:wps="http://schemas.microsoft.com/office/word/2010/wordprocessingShape" mc:Ignorable="w14 w15 wp14">
   <w:abstractNum w:abstractNumId="0" w15:restartNumberingAfterBreak="0">
+    <w:nsid w:val="0FB53312"/>
+    <w:multiLevelType w:val="multilevel"/>
+    <w:tmpl w:val="0E88E286"/>
+    <w:lvl w:ilvl="0">
+      <w:start w:val="1"/>
+      <w:numFmt w:val="bullet"/>
+      <w:lvlText w:val=""/>
+      <w:lvlJc w:val="left"/>
+      <w:pPr>
+        <w:tabs>
+          <w:tab w:val="num" w:pos="720"/>
+        </w:tabs>
+        <w:ind w:left="720" w:hanging="360"/>
+      </w:pPr>
+      <w:rPr>
+        <w:rFonts w:ascii="Symbol" w:hAnsi="Symbol" w:hint="default"/>
+        <w:sz w:val="20"/>
+      </w:rPr>
+    </w:lvl>
+    <w:lvl w:ilvl="1" w:tentative="1">
+      <w:start w:val="1"/>
+      <w:numFmt w:val="bullet"/>
+      <w:lvlText w:val="o"/>
+      <w:lvlJc w:val="left"/>
+      <w:pPr>
+        <w:tabs>
+          <w:tab w:val="num" w:pos="1440"/>
+        </w:tabs>
+        <w:ind w:left="1440" w:hanging="360"/>
+      </w:pPr>
+      <w:rPr>
+        <w:rFonts w:ascii="Courier New" w:hAnsi="Courier New" w:hint="default"/>
+        <w:sz w:val="20"/>
+      </w:rPr>
+    </w:lvl>
+    <w:lvl w:ilvl="2" w:tentative="1">
+      <w:start w:val="1"/>
+      <w:numFmt w:val="bullet"/>
+      <w:lvlText w:val=""/>
+      <w:lvlJc w:val="left"/>
+      <w:pPr>
+        <w:tabs>
+          <w:tab w:val="num" w:pos="2160"/>
+        </w:tabs>
+        <w:ind w:left="2160" w:hanging="360"/>
+      </w:pPr>
+      <w:rPr>
+        <w:rFonts w:ascii="Wingdings" w:hAnsi="Wingdings" w:hint="default"/>
+        <w:sz w:val="20"/>
+      </w:rPr>
+    </w:lvl>
+    <w:lvl w:ilvl="3" w:tentative="1">
+      <w:start w:val="1"/>
+      <w:numFmt w:val="bullet"/>
+      <w:lvlText w:val=""/>
+      <w:lvlJc w:val="left"/>
+      <w:pPr>
+        <w:tabs>
+          <w:tab w:val="num" w:pos="2880"/>
+        </w:tabs>
+        <w:ind w:left="2880" w:hanging="360"/>
+      </w:pPr>
+      <w:rPr>
+        <w:rFonts w:ascii="Wingdings" w:hAnsi="Wingdings" w:hint="default"/>
+        <w:sz w:val="20"/>
+      </w:rPr>
+    </w:lvl>
+    <w:lvl w:ilvl="4" w:tentative="1">
+      <w:start w:val="1"/>
+      <w:numFmt w:val="bullet"/>
+      <w:lvlText w:val=""/>
+      <w:lvlJc w:val="left"/>
+      <w:pPr>
+        <w:tabs>
+          <w:tab w:val="num" w:pos="3600"/>
+        </w:tabs>
+        <w:ind w:left="3600" w:hanging="360"/>
+      </w:pPr>
+      <w:rPr>
+        <w:rFonts w:ascii="Wingdings" w:hAnsi="Wingdings" w:hint="default"/>
+        <w:sz w:val="20"/>
+      </w:rPr>
+    </w:lvl>
+    <w:lvl w:ilvl="5" w:tentative="1">
+      <w:start w:val="1"/>
+      <w:numFmt w:val="bullet"/>
+      <w:lvlText w:val=""/>
+      <w:lvlJc w:val="left"/>
+      <w:pPr>
+        <w:tabs>
+          <w:tab w:val="num" w:pos="4320"/>
+        </w:tabs>
+        <w:ind w:left="4320" w:hanging="360"/>
+      </w:pPr>
+      <w:rPr>
+        <w:rFonts w:ascii="Wingdings" w:hAnsi="Wingdings" w:hint="default"/>
+        <w:sz w:val="20"/>
+      </w:rPr>
+    </w:lvl>
+    <w:lvl w:ilvl="6" w:tentative="1">
+      <w:start w:val="1"/>
+      <w:numFmt w:val="bullet"/>
+      <w:lvlText w:val=""/>
+      <w:lvlJc w:val="left"/>
+      <w:pPr>
+        <w:tabs>
+          <w:tab w:val="num" w:pos="5040"/>
+        </w:tabs>
+        <w:ind w:left="5040" w:hanging="360"/>
+      </w:pPr>
+      <w:rPr>
+        <w:rFonts w:ascii="Wingdings" w:hAnsi="Wingdings" w:hint="default"/>
+        <w:sz w:val="20"/>
+      </w:rPr>
+    </w:lvl>
+    <w:lvl w:ilvl="7" w:tentative="1">
+      <w:start w:val="1"/>
+      <w:numFmt w:val="bullet"/>
+      <w:lvlText w:val=""/>
+      <w:lvlJc w:val="left"/>
+      <w:pPr>
+        <w:tabs>
+          <w:tab w:val="num" w:pos="5760"/>
+        </w:tabs>
+        <w:ind w:left="5760" w:hanging="360"/>
+      </w:pPr>
+      <w:rPr>
+        <w:rFonts w:ascii="Wingdings" w:hAnsi="Wingdings" w:hint="default"/>
+        <w:sz w:val="20"/>
+      </w:rPr>
+    </w:lvl>
+    <w:lvl w:ilvl="8" w:tentative="1">
+      <w:start w:val="1"/>
+      <w:numFmt w:val="bullet"/>
+      <w:lvlText w:val=""/>
+      <w:lvlJc w:val="left"/>
+      <w:pPr>
+        <w:tabs>
+          <w:tab w:val="num" w:pos="6480"/>
+        </w:tabs>
+        <w:ind w:left="6480" w:hanging="360"/>
+      </w:pPr>
+      <w:rPr>
+        <w:rFonts w:ascii="Wingdings" w:hAnsi="Wingdings" w:hint="default"/>
+        <w:sz w:val="20"/>
+      </w:rPr>
+    </w:lvl>
+  </w:abstractNum>
+  <w:abstractNum w:abstractNumId="1" w15:restartNumberingAfterBreak="0">
     <w:nsid w:val="17971FF1"/>
     <w:multiLevelType w:val="multilevel"/>
     <w:tmpl w:val="119CED52"/>
@@ -9824,7 +13791,7 @@
       </w:pPr>
     </w:lvl>
   </w:abstractNum>
-  <w:abstractNum w:abstractNumId="1" w15:restartNumberingAfterBreak="0">
+  <w:abstractNum w:abstractNumId="2" w15:restartNumberingAfterBreak="0">
     <w:nsid w:val="184074A1"/>
     <w:multiLevelType w:val="multilevel"/>
     <w:tmpl w:val="46BE58EA"/>
@@ -9973,7 +13940,7 @@
       </w:rPr>
     </w:lvl>
   </w:abstractNum>
-  <w:abstractNum w:abstractNumId="2" w15:restartNumberingAfterBreak="0">
+  <w:abstractNum w:abstractNumId="3" w15:restartNumberingAfterBreak="0">
     <w:nsid w:val="18510C56"/>
     <w:multiLevelType w:val="multilevel"/>
     <w:tmpl w:val="CB88A732"/>
@@ -10122,7 +14089,7 @@
       </w:rPr>
     </w:lvl>
   </w:abstractNum>
-  <w:abstractNum w:abstractNumId="3" w15:restartNumberingAfterBreak="0">
+  <w:abstractNum w:abstractNumId="4" w15:restartNumberingAfterBreak="0">
     <w:nsid w:val="218A5D7B"/>
     <w:multiLevelType w:val="multilevel"/>
     <w:tmpl w:val="FF4A6388"/>
@@ -10271,7 +14238,7 @@
       </w:rPr>
     </w:lvl>
   </w:abstractNum>
-  <w:abstractNum w:abstractNumId="4" w15:restartNumberingAfterBreak="0">
+  <w:abstractNum w:abstractNumId="5" w15:restartNumberingAfterBreak="0">
     <w:nsid w:val="2A4F58FD"/>
     <w:multiLevelType w:val="multilevel"/>
     <w:tmpl w:val="5BC04DE2"/>
@@ -10384,7 +14351,7 @@
       </w:pPr>
     </w:lvl>
   </w:abstractNum>
-  <w:abstractNum w:abstractNumId="5" w15:restartNumberingAfterBreak="0">
+  <w:abstractNum w:abstractNumId="6" w15:restartNumberingAfterBreak="0">
     <w:nsid w:val="3DB500CE"/>
     <w:multiLevelType w:val="multilevel"/>
     <w:tmpl w:val="2536F54A"/>
@@ -10497,7 +14464,7 @@
       </w:pPr>
     </w:lvl>
   </w:abstractNum>
-  <w:abstractNum w:abstractNumId="6" w15:restartNumberingAfterBreak="0">
+  <w:abstractNum w:abstractNumId="7" w15:restartNumberingAfterBreak="0">
     <w:nsid w:val="3E1A3B07"/>
     <w:multiLevelType w:val="multilevel"/>
     <w:tmpl w:val="58D8B85A"/>
@@ -10646,7 +14613,120 @@
       </w:rPr>
     </w:lvl>
   </w:abstractNum>
-  <w:abstractNum w:abstractNumId="7" w15:restartNumberingAfterBreak="0">
+  <w:abstractNum w:abstractNumId="8" w15:restartNumberingAfterBreak="0">
+    <w:nsid w:val="3E86520D"/>
+    <w:multiLevelType w:val="multilevel"/>
+    <w:tmpl w:val="ECDEB4BC"/>
+    <w:lvl w:ilvl="0">
+      <w:start w:val="1"/>
+      <w:numFmt w:val="decimal"/>
+      <w:lvlText w:val="%1."/>
+      <w:lvlJc w:val="left"/>
+      <w:pPr>
+        <w:tabs>
+          <w:tab w:val="num" w:pos="720"/>
+        </w:tabs>
+        <w:ind w:left="720" w:hanging="360"/>
+      </w:pPr>
+    </w:lvl>
+    <w:lvl w:ilvl="1" w:tentative="1">
+      <w:start w:val="1"/>
+      <w:numFmt w:val="decimal"/>
+      <w:lvlText w:val="%2."/>
+      <w:lvlJc w:val="left"/>
+      <w:pPr>
+        <w:tabs>
+          <w:tab w:val="num" w:pos="1440"/>
+        </w:tabs>
+        <w:ind w:left="1440" w:hanging="360"/>
+      </w:pPr>
+    </w:lvl>
+    <w:lvl w:ilvl="2" w:tentative="1">
+      <w:start w:val="1"/>
+      <w:numFmt w:val="decimal"/>
+      <w:lvlText w:val="%3."/>
+      <w:lvlJc w:val="left"/>
+      <w:pPr>
+        <w:tabs>
+          <w:tab w:val="num" w:pos="2160"/>
+        </w:tabs>
+        <w:ind w:left="2160" w:hanging="360"/>
+      </w:pPr>
+    </w:lvl>
+    <w:lvl w:ilvl="3" w:tentative="1">
+      <w:start w:val="1"/>
+      <w:numFmt w:val="decimal"/>
+      <w:lvlText w:val="%4."/>
+      <w:lvlJc w:val="left"/>
+      <w:pPr>
+        <w:tabs>
+          <w:tab w:val="num" w:pos="2880"/>
+        </w:tabs>
+        <w:ind w:left="2880" w:hanging="360"/>
+      </w:pPr>
+    </w:lvl>
+    <w:lvl w:ilvl="4" w:tentative="1">
+      <w:start w:val="1"/>
+      <w:numFmt w:val="decimal"/>
+      <w:lvlText w:val="%5."/>
+      <w:lvlJc w:val="left"/>
+      <w:pPr>
+        <w:tabs>
+          <w:tab w:val="num" w:pos="3600"/>
+        </w:tabs>
+        <w:ind w:left="3600" w:hanging="360"/>
+      </w:pPr>
+    </w:lvl>
+    <w:lvl w:ilvl="5" w:tentative="1">
+      <w:start w:val="1"/>
+      <w:numFmt w:val="decimal"/>
+      <w:lvlText w:val="%6."/>
+      <w:lvlJc w:val="left"/>
+      <w:pPr>
+        <w:tabs>
+          <w:tab w:val="num" w:pos="4320"/>
+        </w:tabs>
+        <w:ind w:left="4320" w:hanging="360"/>
+      </w:pPr>
+    </w:lvl>
+    <w:lvl w:ilvl="6" w:tentative="1">
+      <w:start w:val="1"/>
+      <w:numFmt w:val="decimal"/>
+      <w:lvlText w:val="%7."/>
+      <w:lvlJc w:val="left"/>
+      <w:pPr>
+        <w:tabs>
+          <w:tab w:val="num" w:pos="5040"/>
+        </w:tabs>
+        <w:ind w:left="5040" w:hanging="360"/>
+      </w:pPr>
+    </w:lvl>
+    <w:lvl w:ilvl="7" w:tentative="1">
+      <w:start w:val="1"/>
+      <w:numFmt w:val="decimal"/>
+      <w:lvlText w:val="%8."/>
+      <w:lvlJc w:val="left"/>
+      <w:pPr>
+        <w:tabs>
+          <w:tab w:val="num" w:pos="5760"/>
+        </w:tabs>
+        <w:ind w:left="5760" w:hanging="360"/>
+      </w:pPr>
+    </w:lvl>
+    <w:lvl w:ilvl="8" w:tentative="1">
+      <w:start w:val="1"/>
+      <w:numFmt w:val="decimal"/>
+      <w:lvlText w:val="%9."/>
+      <w:lvlJc w:val="left"/>
+      <w:pPr>
+        <w:tabs>
+          <w:tab w:val="num" w:pos="6480"/>
+        </w:tabs>
+        <w:ind w:left="6480" w:hanging="360"/>
+      </w:pPr>
+    </w:lvl>
+  </w:abstractNum>
+  <w:abstractNum w:abstractNumId="9" w15:restartNumberingAfterBreak="0">
     <w:nsid w:val="41F16A46"/>
     <w:multiLevelType w:val="multilevel"/>
     <w:tmpl w:val="9EF00740"/>
@@ -10759,7 +14839,7 @@
       </w:pPr>
     </w:lvl>
   </w:abstractNum>
-  <w:abstractNum w:abstractNumId="8" w15:restartNumberingAfterBreak="0">
+  <w:abstractNum w:abstractNumId="10" w15:restartNumberingAfterBreak="0">
     <w:nsid w:val="453F5099"/>
     <w:multiLevelType w:val="multilevel"/>
     <w:tmpl w:val="856287D4"/>
@@ -10908,7 +14988,7 @@
       </w:rPr>
     </w:lvl>
   </w:abstractNum>
-  <w:abstractNum w:abstractNumId="9" w15:restartNumberingAfterBreak="0">
+  <w:abstractNum w:abstractNumId="11" w15:restartNumberingAfterBreak="0">
     <w:nsid w:val="467A74E0"/>
     <w:multiLevelType w:val="multilevel"/>
     <w:tmpl w:val="244A976C"/>
@@ -11057,7 +15137,7 @@
       </w:rPr>
     </w:lvl>
   </w:abstractNum>
-  <w:abstractNum w:abstractNumId="10" w15:restartNumberingAfterBreak="0">
+  <w:abstractNum w:abstractNumId="12" w15:restartNumberingAfterBreak="0">
     <w:nsid w:val="46BF53C3"/>
     <w:multiLevelType w:val="multilevel"/>
     <w:tmpl w:val="659EC138"/>
@@ -11170,7 +15250,7 @@
       </w:pPr>
     </w:lvl>
   </w:abstractNum>
-  <w:abstractNum w:abstractNumId="11" w15:restartNumberingAfterBreak="0">
+  <w:abstractNum w:abstractNumId="13" w15:restartNumberingAfterBreak="0">
     <w:nsid w:val="4A7F2820"/>
     <w:multiLevelType w:val="multilevel"/>
     <w:tmpl w:val="3AD0C6C2"/>
@@ -11283,7 +15363,7 @@
       </w:pPr>
     </w:lvl>
   </w:abstractNum>
-  <w:abstractNum w:abstractNumId="12" w15:restartNumberingAfterBreak="0">
+  <w:abstractNum w:abstractNumId="14" w15:restartNumberingAfterBreak="0">
     <w:nsid w:val="506327E9"/>
     <w:multiLevelType w:val="multilevel"/>
     <w:tmpl w:val="7AF6B630"/>
@@ -11400,7 +15480,7 @@
       </w:pPr>
     </w:lvl>
   </w:abstractNum>
-  <w:abstractNum w:abstractNumId="13" w15:restartNumberingAfterBreak="0">
+  <w:abstractNum w:abstractNumId="15" w15:restartNumberingAfterBreak="0">
     <w:nsid w:val="52084285"/>
     <w:multiLevelType w:val="multilevel"/>
     <w:tmpl w:val="490CE1AE"/>
@@ -11513,7 +15593,7 @@
       </w:pPr>
     </w:lvl>
   </w:abstractNum>
-  <w:abstractNum w:abstractNumId="14" w15:restartNumberingAfterBreak="0">
+  <w:abstractNum w:abstractNumId="16" w15:restartNumberingAfterBreak="0">
     <w:nsid w:val="5BFC146C"/>
     <w:multiLevelType w:val="multilevel"/>
     <w:tmpl w:val="6CB6DFEC"/>
@@ -11630,7 +15710,7 @@
       </w:pPr>
     </w:lvl>
   </w:abstractNum>
-  <w:abstractNum w:abstractNumId="15" w15:restartNumberingAfterBreak="0">
+  <w:abstractNum w:abstractNumId="17" w15:restartNumberingAfterBreak="0">
     <w:nsid w:val="5F0C26B4"/>
     <w:multiLevelType w:val="multilevel"/>
     <w:tmpl w:val="07107480"/>
@@ -11779,7 +15859,7 @@
       </w:rPr>
     </w:lvl>
   </w:abstractNum>
-  <w:abstractNum w:abstractNumId="16" w15:restartNumberingAfterBreak="0">
+  <w:abstractNum w:abstractNumId="18" w15:restartNumberingAfterBreak="0">
     <w:nsid w:val="5F946E61"/>
     <w:multiLevelType w:val="multilevel"/>
     <w:tmpl w:val="7C1EE90A"/>
@@ -11928,7 +16008,7 @@
       </w:rPr>
     </w:lvl>
   </w:abstractNum>
-  <w:abstractNum w:abstractNumId="17" w15:restartNumberingAfterBreak="0">
+  <w:abstractNum w:abstractNumId="19" w15:restartNumberingAfterBreak="0">
     <w:nsid w:val="617939E7"/>
     <w:multiLevelType w:val="multilevel"/>
     <w:tmpl w:val="3CE69C46"/>
@@ -12077,7 +16157,7 @@
       </w:rPr>
     </w:lvl>
   </w:abstractNum>
-  <w:abstractNum w:abstractNumId="18" w15:restartNumberingAfterBreak="0">
+  <w:abstractNum w:abstractNumId="20" w15:restartNumberingAfterBreak="0">
     <w:nsid w:val="684F7626"/>
     <w:multiLevelType w:val="multilevel"/>
     <w:tmpl w:val="B650B8BC"/>
@@ -12190,7 +16270,7 @@
       </w:pPr>
     </w:lvl>
   </w:abstractNum>
-  <w:abstractNum w:abstractNumId="19" w15:restartNumberingAfterBreak="0">
+  <w:abstractNum w:abstractNumId="21" w15:restartNumberingAfterBreak="0">
     <w:nsid w:val="68B70613"/>
     <w:multiLevelType w:val="multilevel"/>
     <w:tmpl w:val="8DF6A2B8"/>
@@ -12339,7 +16419,7 @@
       </w:rPr>
     </w:lvl>
   </w:abstractNum>
-  <w:abstractNum w:abstractNumId="20" w15:restartNumberingAfterBreak="0">
+  <w:abstractNum w:abstractNumId="22" w15:restartNumberingAfterBreak="0">
     <w:nsid w:val="691754A1"/>
     <w:multiLevelType w:val="multilevel"/>
     <w:tmpl w:val="F9641416"/>
@@ -12452,7 +16532,7 @@
       </w:pPr>
     </w:lvl>
   </w:abstractNum>
-  <w:abstractNum w:abstractNumId="21" w15:restartNumberingAfterBreak="0">
+  <w:abstractNum w:abstractNumId="23" w15:restartNumberingAfterBreak="0">
     <w:nsid w:val="6BDE7CAB"/>
     <w:multiLevelType w:val="multilevel"/>
     <w:tmpl w:val="128A90BA"/>
@@ -12601,7 +16681,7 @@
       </w:rPr>
     </w:lvl>
   </w:abstractNum>
-  <w:abstractNum w:abstractNumId="22" w15:restartNumberingAfterBreak="0">
+  <w:abstractNum w:abstractNumId="24" w15:restartNumberingAfterBreak="0">
     <w:nsid w:val="703A387A"/>
     <w:multiLevelType w:val="multilevel"/>
     <w:tmpl w:val="CAA6CE78"/>
@@ -12714,7 +16794,7 @@
       </w:pPr>
     </w:lvl>
   </w:abstractNum>
-  <w:abstractNum w:abstractNumId="23" w15:restartNumberingAfterBreak="0">
+  <w:abstractNum w:abstractNumId="25" w15:restartNumberingAfterBreak="0">
     <w:nsid w:val="705362C1"/>
     <w:multiLevelType w:val="multilevel"/>
     <w:tmpl w:val="AE9071A0"/>
@@ -12863,7 +16943,7 @@
       </w:rPr>
     </w:lvl>
   </w:abstractNum>
-  <w:abstractNum w:abstractNumId="24" w15:restartNumberingAfterBreak="0">
+  <w:abstractNum w:abstractNumId="26" w15:restartNumberingAfterBreak="0">
     <w:nsid w:val="719D5C49"/>
     <w:multiLevelType w:val="multilevel"/>
     <w:tmpl w:val="72B04602"/>
@@ -13012,7 +17092,7 @@
       </w:rPr>
     </w:lvl>
   </w:abstractNum>
-  <w:abstractNum w:abstractNumId="25" w15:restartNumberingAfterBreak="0">
+  <w:abstractNum w:abstractNumId="27" w15:restartNumberingAfterBreak="0">
     <w:nsid w:val="7A417495"/>
     <w:multiLevelType w:val="multilevel"/>
     <w:tmpl w:val="75F24C98"/>
@@ -13129,7 +17209,7 @@
       </w:pPr>
     </w:lvl>
   </w:abstractNum>
-  <w:abstractNum w:abstractNumId="26" w15:restartNumberingAfterBreak="0">
+  <w:abstractNum w:abstractNumId="28" w15:restartNumberingAfterBreak="0">
     <w:nsid w:val="7A7A6219"/>
     <w:multiLevelType w:val="multilevel"/>
     <w:tmpl w:val="4E58E5E2"/>
@@ -13278,7 +17358,7 @@
       </w:rPr>
     </w:lvl>
   </w:abstractNum>
-  <w:abstractNum w:abstractNumId="27" w15:restartNumberingAfterBreak="0">
+  <w:abstractNum w:abstractNumId="29" w15:restartNumberingAfterBreak="0">
     <w:nsid w:val="7DB42DC0"/>
     <w:multiLevelType w:val="multilevel"/>
     <w:tmpl w:val="C248FD5C"/>
@@ -13428,88 +17508,94 @@
     </w:lvl>
   </w:abstractNum>
   <w:num w:numId="1">
+    <w:abstractNumId w:val="4"/>
+  </w:num>
+  <w:num w:numId="2">
+    <w:abstractNumId w:val="17"/>
+  </w:num>
+  <w:num w:numId="3">
+    <w:abstractNumId w:val="18"/>
+  </w:num>
+  <w:num w:numId="4">
+    <w:abstractNumId w:val="7"/>
+  </w:num>
+  <w:num w:numId="5">
+    <w:abstractNumId w:val="15"/>
+  </w:num>
+  <w:num w:numId="6">
+    <w:abstractNumId w:val="10"/>
+  </w:num>
+  <w:num w:numId="7">
+    <w:abstractNumId w:val="2"/>
+  </w:num>
+  <w:num w:numId="8">
+    <w:abstractNumId w:val="5"/>
+  </w:num>
+  <w:num w:numId="9">
+    <w:abstractNumId w:val="27"/>
+  </w:num>
+  <w:num w:numId="10">
+    <w:abstractNumId w:val="23"/>
+  </w:num>
+  <w:num w:numId="11">
+    <w:abstractNumId w:val="14"/>
+  </w:num>
+  <w:num w:numId="12">
+    <w:abstractNumId w:val="21"/>
+  </w:num>
+  <w:num w:numId="13">
+    <w:abstractNumId w:val="26"/>
+  </w:num>
+  <w:num w:numId="14">
+    <w:abstractNumId w:val="16"/>
+  </w:num>
+  <w:num w:numId="15">
+    <w:abstractNumId w:val="24"/>
+  </w:num>
+  <w:num w:numId="16">
+    <w:abstractNumId w:val="11"/>
+  </w:num>
+  <w:num w:numId="17">
+    <w:abstractNumId w:val="13"/>
+  </w:num>
+  <w:num w:numId="18">
+    <w:abstractNumId w:val="12"/>
+  </w:num>
+  <w:num w:numId="19">
+    <w:abstractNumId w:val="1"/>
+  </w:num>
+  <w:num w:numId="20">
+    <w:abstractNumId w:val="9"/>
+  </w:num>
+  <w:num w:numId="21">
+    <w:abstractNumId w:val="22"/>
+  </w:num>
+  <w:num w:numId="22">
+    <w:abstractNumId w:val="28"/>
+  </w:num>
+  <w:num w:numId="23">
+    <w:abstractNumId w:val="20"/>
+  </w:num>
+  <w:num w:numId="24">
     <w:abstractNumId w:val="3"/>
   </w:num>
-  <w:num w:numId="2">
-    <w:abstractNumId w:val="15"/>
+  <w:num w:numId="25">
+    <w:abstractNumId w:val="19"/>
   </w:num>
-  <w:num w:numId="3">
-    <w:abstractNumId w:val="16"/>
+  <w:num w:numId="26">
+    <w:abstractNumId w:val="29"/>
   </w:num>
-  <w:num w:numId="4">
+  <w:num w:numId="27">
     <w:abstractNumId w:val="6"/>
   </w:num>
-  <w:num w:numId="5">
-    <w:abstractNumId w:val="13"/>
+  <w:num w:numId="28">
+    <w:abstractNumId w:val="25"/>
   </w:num>
-  <w:num w:numId="6">
+  <w:num w:numId="29">
     <w:abstractNumId w:val="8"/>
   </w:num>
-  <w:num w:numId="7">
-    <w:abstractNumId w:val="1"/>
-  </w:num>
-  <w:num w:numId="8">
-    <w:abstractNumId w:val="4"/>
-  </w:num>
-  <w:num w:numId="9">
-    <w:abstractNumId w:val="25"/>
-  </w:num>
-  <w:num w:numId="10">
-    <w:abstractNumId w:val="21"/>
-  </w:num>
-  <w:num w:numId="11">
-    <w:abstractNumId w:val="12"/>
-  </w:num>
-  <w:num w:numId="12">
-    <w:abstractNumId w:val="19"/>
-  </w:num>
-  <w:num w:numId="13">
-    <w:abstractNumId w:val="24"/>
-  </w:num>
-  <w:num w:numId="14">
-    <w:abstractNumId w:val="14"/>
-  </w:num>
-  <w:num w:numId="15">
-    <w:abstractNumId w:val="22"/>
-  </w:num>
-  <w:num w:numId="16">
-    <w:abstractNumId w:val="9"/>
-  </w:num>
-  <w:num w:numId="17">
-    <w:abstractNumId w:val="11"/>
-  </w:num>
-  <w:num w:numId="18">
-    <w:abstractNumId w:val="10"/>
-  </w:num>
-  <w:num w:numId="19">
+  <w:num w:numId="30">
     <w:abstractNumId w:val="0"/>
-  </w:num>
-  <w:num w:numId="20">
-    <w:abstractNumId w:val="7"/>
-  </w:num>
-  <w:num w:numId="21">
-    <w:abstractNumId w:val="20"/>
-  </w:num>
-  <w:num w:numId="22">
-    <w:abstractNumId w:val="26"/>
-  </w:num>
-  <w:num w:numId="23">
-    <w:abstractNumId w:val="18"/>
-  </w:num>
-  <w:num w:numId="24">
-    <w:abstractNumId w:val="2"/>
-  </w:num>
-  <w:num w:numId="25">
-    <w:abstractNumId w:val="17"/>
-  </w:num>
-  <w:num w:numId="26">
-    <w:abstractNumId w:val="27"/>
-  </w:num>
-  <w:num w:numId="27">
-    <w:abstractNumId w:val="5"/>
-  </w:num>
-  <w:num w:numId="28">
-    <w:abstractNumId w:val="23"/>
   </w:num>
   <w:numIdMacAtCleanup w:val="16"/>
 </w:numbering>
@@ -14402,6 +18488,18 @@
     <w:basedOn w:val="Fontepargpadro"/>
     <w:rsid w:val="00DF6740"/>
   </w:style>
+  <w:style w:type="character" w:styleId="HiperlinkVisitado">
+    <w:name w:val="FollowedHyperlink"/>
+    <w:basedOn w:val="Fontepargpadro"/>
+    <w:uiPriority w:val="99"/>
+    <w:semiHidden/>
+    <w:unhideWhenUsed/>
+    <w:rsid w:val="0020615D"/>
+    <w:rPr>
+      <w:color w:val="954F72" w:themeColor="followedHyperlink"/>
+      <w:u w:val="single"/>
+    </w:rPr>
+  </w:style>
 </w:styles>
 </file>
 
@@ -14675,7 +18773,7 @@
 </file>
 
 <file path=customXml/itemProps1.xml><?xml version="1.0" encoding="utf-8"?>
-<ds:datastoreItem xmlns:ds="http://schemas.openxmlformats.org/officeDocument/2006/customXml" ds:itemID="{F63ADB54-B759-4A60-8655-C4F430EA4646}">
+<ds:datastoreItem xmlns:ds="http://schemas.openxmlformats.org/officeDocument/2006/customXml" ds:itemID="{57E9FE0E-079E-4662-9C5A-C84FE3E92F36}">
   <ds:schemaRefs>
     <ds:schemaRef ds:uri="http://schemas.openxmlformats.org/officeDocument/2006/bibliography"/>
   </ds:schemaRefs>

</xml_diff>